<commit_message>
Update Docs with the project's risks analysis
</commit_message>
<xml_diff>
--- a/DOCS/WymaganiaUseCaseKlasyWdrozeniowyRyzykaBiznesowe.docx
+++ b/DOCS/WymaganiaUseCaseKlasyWdrozeniowyRyzykaBiznesowe.docx
@@ -772,13 +772,8 @@
         <w:pStyle w:val="Akapitzlist"/>
         <w:ind w:left="360"/>
       </w:pPr>
-      <w:proofErr w:type="spellStart"/>
-      <w:r>
-        <w:t>Relationship</w:t>
-      </w:r>
-      <w:proofErr w:type="spellEnd"/>
-      <w:r>
-        <w:t xml:space="preserve"> matrix:</w:t>
+      <w:r>
+        <w:t>Relationship matrix:</w:t>
       </w:r>
     </w:p>
     <w:p>
@@ -1026,13 +1021,8 @@
         <w:spacing w:line="256" w:lineRule="auto"/>
       </w:pPr>
       <w:r>
-        <w:t xml:space="preserve">Extension </w:t>
-      </w:r>
-      <w:proofErr w:type="spellStart"/>
-      <w:r>
-        <w:t>Points</w:t>
-      </w:r>
-      <w:proofErr w:type="spellEnd"/>
+        <w:t>Extension Points</w:t>
+      </w:r>
     </w:p>
     <w:p>
       <w:pPr>
@@ -1212,13 +1202,8 @@
         <w:spacing w:line="256" w:lineRule="auto"/>
       </w:pPr>
       <w:r>
-        <w:t xml:space="preserve">Extension </w:t>
-      </w:r>
-      <w:proofErr w:type="spellStart"/>
-      <w:r>
-        <w:t>Points</w:t>
-      </w:r>
-      <w:proofErr w:type="spellEnd"/>
+        <w:t>Extension Points</w:t>
+      </w:r>
     </w:p>
     <w:p>
       <w:pPr>
@@ -1381,13 +1366,8 @@
         <w:spacing w:line="256" w:lineRule="auto"/>
       </w:pPr>
       <w:r>
-        <w:t xml:space="preserve">Extension </w:t>
-      </w:r>
-      <w:proofErr w:type="spellStart"/>
-      <w:r>
-        <w:t>Points</w:t>
-      </w:r>
-      <w:proofErr w:type="spellEnd"/>
+        <w:t>Extension Points</w:t>
+      </w:r>
     </w:p>
     <w:p>
       <w:pPr>
@@ -1560,13 +1540,8 @@
         </w:numPr>
       </w:pPr>
       <w:r>
-        <w:t xml:space="preserve">Extension </w:t>
-      </w:r>
-      <w:proofErr w:type="spellStart"/>
-      <w:r>
-        <w:t>Points</w:t>
-      </w:r>
-      <w:proofErr w:type="spellEnd"/>
+        <w:t>Extension Points</w:t>
+      </w:r>
     </w:p>
     <w:p>
       <w:pPr>
@@ -1721,13 +1696,8 @@
         </w:numPr>
       </w:pPr>
       <w:r>
-        <w:t xml:space="preserve">Extension </w:t>
-      </w:r>
-      <w:proofErr w:type="spellStart"/>
-      <w:r>
-        <w:t>Points</w:t>
-      </w:r>
-      <w:proofErr w:type="spellEnd"/>
+        <w:t>Extension Points</w:t>
+      </w:r>
     </w:p>
     <w:p>
       <w:pPr>
@@ -1915,13 +1885,8 @@
         </w:numPr>
       </w:pPr>
       <w:r>
-        <w:t xml:space="preserve">Extension </w:t>
-      </w:r>
-      <w:proofErr w:type="spellStart"/>
-      <w:r>
-        <w:t>Points</w:t>
-      </w:r>
-      <w:proofErr w:type="spellEnd"/>
+        <w:t>Extension Points</w:t>
+      </w:r>
     </w:p>
     <w:p>
       <w:pPr>
@@ -2103,13 +2068,8 @@
         </w:numPr>
       </w:pPr>
       <w:r>
-        <w:t xml:space="preserve">Extension </w:t>
-      </w:r>
-      <w:proofErr w:type="spellStart"/>
-      <w:r>
-        <w:t>Points</w:t>
-      </w:r>
-      <w:proofErr w:type="spellEnd"/>
+        <w:t>Extension Points</w:t>
+      </w:r>
     </w:p>
     <w:p>
       <w:pPr>
@@ -2352,23 +2312,7 @@
           <w:szCs w:val="44"/>
         </w:rPr>
         <w:lastRenderedPageBreak/>
-        <w:t xml:space="preserve">Analiza </w:t>
-      </w:r>
-      <w:proofErr w:type="spellStart"/>
-      <w:r>
-        <w:rPr>
-          <w:sz w:val="44"/>
-          <w:szCs w:val="44"/>
-        </w:rPr>
-        <w:t>ryzyk</w:t>
-      </w:r>
-      <w:proofErr w:type="spellEnd"/>
-      <w:r>
-        <w:rPr>
-          <w:sz w:val="44"/>
-          <w:szCs w:val="44"/>
-        </w:rPr>
-        <w:t>:</w:t>
+        <w:t>Analiza ryzyk:</w:t>
       </w:r>
     </w:p>
     <w:p>
@@ -3287,6 +3231,1467 @@
         </w:rPr>
       </w:pPr>
     </w:p>
+    <w:p>
+      <w:pPr>
+        <w:rPr>
+          <w:sz w:val="28"/>
+          <w:szCs w:val="28"/>
+        </w:rPr>
+      </w:pPr>
+      <w:r>
+        <w:rPr>
+          <w:sz w:val="28"/>
+          <w:szCs w:val="28"/>
+        </w:rPr>
+        <w:br w:type="page"/>
+      </w:r>
+    </w:p>
+    <w:p>
+      <w:pPr>
+        <w:spacing w:line="360" w:lineRule="auto"/>
+        <w:rPr>
+          <w:sz w:val="44"/>
+          <w:szCs w:val="44"/>
+        </w:rPr>
+      </w:pPr>
+      <w:r>
+        <w:rPr>
+          <w:sz w:val="44"/>
+          <w:szCs w:val="44"/>
+        </w:rPr>
+        <w:lastRenderedPageBreak/>
+        <w:t>Ryzyka projektowe:</w:t>
+      </w:r>
+    </w:p>
+    <w:p>
+      <w:pPr>
+        <w:spacing w:before="240" w:line="360" w:lineRule="auto"/>
+        <w:rPr>
+          <w:sz w:val="28"/>
+          <w:szCs w:val="28"/>
+        </w:rPr>
+      </w:pPr>
+      <w:r>
+        <w:rPr>
+          <w:sz w:val="28"/>
+          <w:szCs w:val="28"/>
+        </w:rPr>
+        <w:t>Legenda:</w:t>
+      </w:r>
+    </w:p>
+    <w:p>
+      <w:pPr>
+        <w:pStyle w:val="Akapitzlist"/>
+        <w:numPr>
+          <w:ilvl w:val="0"/>
+          <w:numId w:val="10"/>
+        </w:numPr>
+        <w:spacing w:before="240" w:line="360" w:lineRule="auto"/>
+        <w:rPr>
+          <w:sz w:val="28"/>
+          <w:szCs w:val="28"/>
+        </w:rPr>
+      </w:pPr>
+      <w:r>
+        <w:rPr>
+          <w:sz w:val="28"/>
+          <w:szCs w:val="28"/>
+        </w:rPr>
+        <w:t>P – prawdopodobieństwo wystąpienia ryzyka</w:t>
+      </w:r>
+    </w:p>
+    <w:p>
+      <w:pPr>
+        <w:pStyle w:val="Akapitzlist"/>
+        <w:numPr>
+          <w:ilvl w:val="0"/>
+          <w:numId w:val="10"/>
+        </w:numPr>
+        <w:spacing w:before="240" w:line="360" w:lineRule="auto"/>
+        <w:rPr>
+          <w:sz w:val="28"/>
+          <w:szCs w:val="28"/>
+        </w:rPr>
+      </w:pPr>
+      <w:r>
+        <w:rPr>
+          <w:sz w:val="28"/>
+          <w:szCs w:val="28"/>
+        </w:rPr>
+        <w:t>K – konsekwencje wystąpienia ryzyka</w:t>
+      </w:r>
+    </w:p>
+    <w:p>
+      <w:pPr>
+        <w:spacing w:before="240" w:line="360" w:lineRule="auto"/>
+        <w:rPr>
+          <w:sz w:val="28"/>
+          <w:szCs w:val="28"/>
+        </w:rPr>
+      </w:pPr>
+      <w:r>
+        <w:rPr>
+          <w:sz w:val="28"/>
+          <w:szCs w:val="28"/>
+        </w:rPr>
+        <w:t>Oba te wskaźniki w naszym opracowaniu przyjmują wartości w skali 1 – 5.</w:t>
+      </w:r>
+    </w:p>
+    <w:p>
+      <w:pPr>
+        <w:pStyle w:val="Akapitzlist"/>
+        <w:numPr>
+          <w:ilvl w:val="0"/>
+          <w:numId w:val="11"/>
+        </w:numPr>
+        <w:spacing w:before="240" w:line="360" w:lineRule="auto"/>
+        <w:rPr>
+          <w:sz w:val="28"/>
+          <w:szCs w:val="28"/>
+        </w:rPr>
+      </w:pPr>
+      <w:r>
+        <w:rPr>
+          <w:sz w:val="28"/>
+          <w:szCs w:val="28"/>
+        </w:rPr>
+        <w:t>Brak pełnej znajomości wykorzystywanych narzędzi:</w:t>
+      </w:r>
+    </w:p>
+    <w:p>
+      <w:pPr>
+        <w:pStyle w:val="Akapitzlist"/>
+        <w:spacing w:before="240" w:line="360" w:lineRule="auto"/>
+        <w:ind w:left="1134"/>
+        <w:rPr>
+          <w:sz w:val="28"/>
+          <w:szCs w:val="28"/>
+        </w:rPr>
+      </w:pPr>
+      <w:r>
+        <w:rPr>
+          <w:sz w:val="28"/>
+          <w:szCs w:val="28"/>
+        </w:rPr>
+        <w:t>P = 4</w:t>
+      </w:r>
+    </w:p>
+    <w:p>
+      <w:pPr>
+        <w:pStyle w:val="Akapitzlist"/>
+        <w:spacing w:before="240" w:line="360" w:lineRule="auto"/>
+        <w:ind w:left="1134"/>
+        <w:rPr>
+          <w:sz w:val="28"/>
+          <w:szCs w:val="28"/>
+        </w:rPr>
+      </w:pPr>
+      <w:r>
+        <w:rPr>
+          <w:sz w:val="28"/>
+          <w:szCs w:val="28"/>
+        </w:rPr>
+        <w:t>K = 5</w:t>
+      </w:r>
+    </w:p>
+    <w:p>
+      <w:pPr>
+        <w:pStyle w:val="Akapitzlist"/>
+        <w:spacing w:before="240" w:line="360" w:lineRule="auto"/>
+        <w:ind w:left="1134"/>
+        <w:rPr>
+          <w:sz w:val="28"/>
+          <w:szCs w:val="28"/>
+        </w:rPr>
+      </w:pPr>
+      <w:r>
+        <w:rPr>
+          <w:sz w:val="28"/>
+          <w:szCs w:val="28"/>
+        </w:rPr>
+        <w:t>P * K = 20</w:t>
+      </w:r>
+    </w:p>
+    <w:p>
+      <w:pPr>
+        <w:pStyle w:val="Akapitzlist"/>
+        <w:spacing w:before="240" w:line="360" w:lineRule="auto"/>
+        <w:ind w:left="1134"/>
+        <w:rPr>
+          <w:sz w:val="28"/>
+          <w:szCs w:val="28"/>
+        </w:rPr>
+      </w:pPr>
+      <w:r>
+        <w:rPr>
+          <w:sz w:val="28"/>
+          <w:szCs w:val="28"/>
+        </w:rPr>
+        <w:t>Działania zapobiegające ryzyku:</w:t>
+      </w:r>
+    </w:p>
+    <w:p>
+      <w:pPr>
+        <w:pStyle w:val="Akapitzlist"/>
+        <w:numPr>
+          <w:ilvl w:val="0"/>
+          <w:numId w:val="12"/>
+        </w:numPr>
+        <w:spacing w:before="240" w:line="360" w:lineRule="auto"/>
+        <w:rPr>
+          <w:sz w:val="28"/>
+          <w:szCs w:val="28"/>
+        </w:rPr>
+      </w:pPr>
+      <w:r>
+        <w:rPr>
+          <w:sz w:val="28"/>
+          <w:szCs w:val="28"/>
+        </w:rPr>
+        <w:t>zapoznanie się ze specjalistyczną literaturą</w:t>
+      </w:r>
+    </w:p>
+    <w:p>
+      <w:pPr>
+        <w:pStyle w:val="Akapitzlist"/>
+        <w:numPr>
+          <w:ilvl w:val="0"/>
+          <w:numId w:val="12"/>
+        </w:numPr>
+        <w:spacing w:before="240" w:line="360" w:lineRule="auto"/>
+        <w:rPr>
+          <w:sz w:val="28"/>
+          <w:szCs w:val="28"/>
+        </w:rPr>
+      </w:pPr>
+      <w:r>
+        <w:rPr>
+          <w:sz w:val="28"/>
+          <w:szCs w:val="28"/>
+        </w:rPr>
+        <w:t>wzięcie udziału w szkoleniach on-line</w:t>
+      </w:r>
+    </w:p>
+    <w:p>
+      <w:pPr>
+        <w:pStyle w:val="Akapitzlist"/>
+        <w:numPr>
+          <w:ilvl w:val="0"/>
+          <w:numId w:val="12"/>
+        </w:numPr>
+        <w:spacing w:before="240" w:line="360" w:lineRule="auto"/>
+        <w:rPr>
+          <w:sz w:val="28"/>
+          <w:szCs w:val="28"/>
+        </w:rPr>
+      </w:pPr>
+      <w:r>
+        <w:rPr>
+          <w:sz w:val="28"/>
+          <w:szCs w:val="28"/>
+        </w:rPr>
+        <w:t>przepracowanie materiałów dostępnych w Internecie</w:t>
+      </w:r>
+    </w:p>
+    <w:p>
+      <w:pPr>
+        <w:spacing w:before="240" w:line="360" w:lineRule="auto"/>
+        <w:ind w:left="1134"/>
+        <w:rPr>
+          <w:sz w:val="28"/>
+          <w:szCs w:val="28"/>
+        </w:rPr>
+      </w:pPr>
+      <w:r>
+        <w:rPr>
+          <w:sz w:val="28"/>
+          <w:szCs w:val="28"/>
+        </w:rPr>
+        <w:t>Czynniki wczesnego wykrycia realizacji ryzyka:</w:t>
+      </w:r>
+    </w:p>
+    <w:p>
+      <w:pPr>
+        <w:pStyle w:val="Akapitzlist"/>
+        <w:numPr>
+          <w:ilvl w:val="0"/>
+          <w:numId w:val="13"/>
+        </w:numPr>
+        <w:spacing w:before="240" w:line="360" w:lineRule="auto"/>
+        <w:rPr>
+          <w:sz w:val="28"/>
+          <w:szCs w:val="28"/>
+        </w:rPr>
+      </w:pPr>
+      <w:r>
+        <w:rPr>
+          <w:sz w:val="28"/>
+          <w:szCs w:val="28"/>
+        </w:rPr>
+        <w:t>Przestój w pracach projektowych</w:t>
+      </w:r>
+    </w:p>
+    <w:p>
+      <w:pPr>
+        <w:pStyle w:val="Akapitzlist"/>
+        <w:numPr>
+          <w:ilvl w:val="0"/>
+          <w:numId w:val="13"/>
+        </w:numPr>
+        <w:spacing w:before="240" w:line="360" w:lineRule="auto"/>
+        <w:rPr>
+          <w:sz w:val="28"/>
+          <w:szCs w:val="28"/>
+        </w:rPr>
+      </w:pPr>
+      <w:r>
+        <w:rPr>
+          <w:sz w:val="28"/>
+          <w:szCs w:val="28"/>
+        </w:rPr>
+        <w:t>Niezadowolenie członków zespołu</w:t>
+      </w:r>
+    </w:p>
+    <w:p>
+      <w:pPr>
+        <w:pStyle w:val="Akapitzlist"/>
+        <w:numPr>
+          <w:ilvl w:val="0"/>
+          <w:numId w:val="13"/>
+        </w:numPr>
+        <w:spacing w:before="240" w:line="360" w:lineRule="auto"/>
+        <w:rPr>
+          <w:sz w:val="28"/>
+          <w:szCs w:val="28"/>
+        </w:rPr>
+      </w:pPr>
+      <w:r>
+        <w:rPr>
+          <w:sz w:val="28"/>
+          <w:szCs w:val="28"/>
+        </w:rPr>
+        <w:t>Wskazywanie na braki wykorzystywanych narzędzi</w:t>
+      </w:r>
+    </w:p>
+    <w:p>
+      <w:pPr>
+        <w:rPr>
+          <w:sz w:val="28"/>
+          <w:szCs w:val="28"/>
+        </w:rPr>
+      </w:pPr>
+      <w:r>
+        <w:rPr>
+          <w:sz w:val="28"/>
+          <w:szCs w:val="28"/>
+        </w:rPr>
+        <w:br w:type="page"/>
+      </w:r>
+    </w:p>
+    <w:p>
+      <w:pPr>
+        <w:pStyle w:val="Akapitzlist"/>
+        <w:numPr>
+          <w:ilvl w:val="0"/>
+          <w:numId w:val="11"/>
+        </w:numPr>
+        <w:spacing w:before="240" w:line="360" w:lineRule="auto"/>
+        <w:rPr>
+          <w:sz w:val="28"/>
+          <w:szCs w:val="28"/>
+        </w:rPr>
+      </w:pPr>
+      <w:r>
+        <w:rPr>
+          <w:sz w:val="28"/>
+          <w:szCs w:val="28"/>
+        </w:rPr>
+        <w:lastRenderedPageBreak/>
+        <w:t>Konieczność rozdzielenia uwagi na wiele innych zadań i projektów:</w:t>
+      </w:r>
+    </w:p>
+    <w:p>
+      <w:pPr>
+        <w:pStyle w:val="Akapitzlist"/>
+        <w:spacing w:before="240" w:line="360" w:lineRule="auto"/>
+        <w:ind w:left="1440"/>
+        <w:rPr>
+          <w:sz w:val="28"/>
+          <w:szCs w:val="28"/>
+        </w:rPr>
+      </w:pPr>
+      <w:r>
+        <w:rPr>
+          <w:sz w:val="28"/>
+          <w:szCs w:val="28"/>
+        </w:rPr>
+        <w:t>P = 5</w:t>
+      </w:r>
+    </w:p>
+    <w:p>
+      <w:pPr>
+        <w:pStyle w:val="Akapitzlist"/>
+        <w:spacing w:before="240" w:line="360" w:lineRule="auto"/>
+        <w:ind w:left="1440"/>
+        <w:rPr>
+          <w:sz w:val="28"/>
+          <w:szCs w:val="28"/>
+        </w:rPr>
+      </w:pPr>
+      <w:r>
+        <w:rPr>
+          <w:sz w:val="28"/>
+          <w:szCs w:val="28"/>
+        </w:rPr>
+        <w:t>K = 4</w:t>
+      </w:r>
+    </w:p>
+    <w:p>
+      <w:pPr>
+        <w:pStyle w:val="Akapitzlist"/>
+        <w:spacing w:before="240" w:line="360" w:lineRule="auto"/>
+        <w:ind w:left="1440"/>
+        <w:rPr>
+          <w:sz w:val="28"/>
+          <w:szCs w:val="28"/>
+        </w:rPr>
+      </w:pPr>
+      <w:r>
+        <w:rPr>
+          <w:sz w:val="28"/>
+          <w:szCs w:val="28"/>
+        </w:rPr>
+        <w:t>P * K = 20</w:t>
+      </w:r>
+    </w:p>
+    <w:p>
+      <w:pPr>
+        <w:pStyle w:val="Akapitzlist"/>
+        <w:spacing w:before="240" w:line="360" w:lineRule="auto"/>
+        <w:ind w:left="1440"/>
+        <w:rPr>
+          <w:sz w:val="28"/>
+          <w:szCs w:val="28"/>
+        </w:rPr>
+      </w:pPr>
+      <w:r>
+        <w:rPr>
+          <w:sz w:val="28"/>
+          <w:szCs w:val="28"/>
+        </w:rPr>
+        <w:t>Działania zapobiegające ryzyku:</w:t>
+      </w:r>
+    </w:p>
+    <w:p>
+      <w:pPr>
+        <w:pStyle w:val="Akapitzlist"/>
+        <w:numPr>
+          <w:ilvl w:val="0"/>
+          <w:numId w:val="14"/>
+        </w:numPr>
+        <w:spacing w:before="240" w:line="360" w:lineRule="auto"/>
+        <w:rPr>
+          <w:sz w:val="28"/>
+          <w:szCs w:val="28"/>
+        </w:rPr>
+      </w:pPr>
+      <w:r>
+        <w:rPr>
+          <w:sz w:val="28"/>
+          <w:szCs w:val="28"/>
+        </w:rPr>
+        <w:t>Organizacja czasu pracy w ciągu tygodnia, sztywne trzymanie się terminów</w:t>
+      </w:r>
+    </w:p>
+    <w:p>
+      <w:pPr>
+        <w:pStyle w:val="Akapitzlist"/>
+        <w:numPr>
+          <w:ilvl w:val="0"/>
+          <w:numId w:val="14"/>
+        </w:numPr>
+        <w:spacing w:before="240" w:line="360" w:lineRule="auto"/>
+        <w:rPr>
+          <w:sz w:val="28"/>
+          <w:szCs w:val="28"/>
+        </w:rPr>
+      </w:pPr>
+      <w:r>
+        <w:rPr>
+          <w:sz w:val="28"/>
+          <w:szCs w:val="28"/>
+        </w:rPr>
+        <w:t>Łączenie, w miarę możliwości, efektów pracy powiązanych zadań</w:t>
+      </w:r>
+    </w:p>
+    <w:p>
+      <w:pPr>
+        <w:pStyle w:val="Akapitzlist"/>
+        <w:numPr>
+          <w:ilvl w:val="0"/>
+          <w:numId w:val="14"/>
+        </w:numPr>
+        <w:spacing w:before="240" w:line="360" w:lineRule="auto"/>
+        <w:rPr>
+          <w:sz w:val="28"/>
+          <w:szCs w:val="28"/>
+        </w:rPr>
+      </w:pPr>
+      <w:r>
+        <w:rPr>
+          <w:sz w:val="28"/>
+          <w:szCs w:val="28"/>
+        </w:rPr>
+        <w:t>Ustalenie priorytetów</w:t>
+      </w:r>
+    </w:p>
+    <w:p>
+      <w:pPr>
+        <w:pStyle w:val="Akapitzlist"/>
+        <w:spacing w:before="240" w:line="360" w:lineRule="auto"/>
+        <w:ind w:left="1418"/>
+        <w:rPr>
+          <w:sz w:val="28"/>
+          <w:szCs w:val="28"/>
+        </w:rPr>
+      </w:pPr>
+      <w:r>
+        <w:rPr>
+          <w:sz w:val="28"/>
+          <w:szCs w:val="28"/>
+        </w:rPr>
+        <w:t>Czynniki wczesnego wykrycia realizacji ryzyka:</w:t>
+      </w:r>
+    </w:p>
+    <w:p>
+      <w:pPr>
+        <w:pStyle w:val="Akapitzlist"/>
+        <w:numPr>
+          <w:ilvl w:val="0"/>
+          <w:numId w:val="15"/>
+        </w:numPr>
+        <w:spacing w:before="240" w:line="360" w:lineRule="auto"/>
+        <w:rPr>
+          <w:sz w:val="28"/>
+          <w:szCs w:val="28"/>
+        </w:rPr>
+      </w:pPr>
+      <w:r>
+        <w:rPr>
+          <w:sz w:val="28"/>
+          <w:szCs w:val="28"/>
+        </w:rPr>
+        <w:t>Przestój w pracach nad projektem</w:t>
+      </w:r>
+    </w:p>
+    <w:p>
+      <w:pPr>
+        <w:pStyle w:val="Akapitzlist"/>
+        <w:numPr>
+          <w:ilvl w:val="0"/>
+          <w:numId w:val="15"/>
+        </w:numPr>
+        <w:spacing w:before="240" w:line="360" w:lineRule="auto"/>
+        <w:rPr>
+          <w:sz w:val="28"/>
+          <w:szCs w:val="28"/>
+        </w:rPr>
+      </w:pPr>
+      <w:r>
+        <w:rPr>
+          <w:sz w:val="28"/>
+          <w:szCs w:val="28"/>
+        </w:rPr>
+        <w:t>Brak komunikacji pomiędzy członkami zespołu</w:t>
+      </w:r>
+    </w:p>
+    <w:p>
+      <w:pPr>
+        <w:pStyle w:val="Akapitzlist"/>
+        <w:numPr>
+          <w:ilvl w:val="0"/>
+          <w:numId w:val="11"/>
+        </w:numPr>
+        <w:spacing w:before="240" w:line="360" w:lineRule="auto"/>
+        <w:rPr>
+          <w:sz w:val="28"/>
+          <w:szCs w:val="28"/>
+        </w:rPr>
+      </w:pPr>
+      <w:r>
+        <w:rPr>
+          <w:sz w:val="28"/>
+          <w:szCs w:val="28"/>
+        </w:rPr>
+        <w:t>Opóźnienia w dostarczaniu kolejnych etapów projektu, w tym efektu końcowego</w:t>
+      </w:r>
+    </w:p>
+    <w:p>
+      <w:pPr>
+        <w:pStyle w:val="Akapitzlist"/>
+        <w:spacing w:before="240" w:line="360" w:lineRule="auto"/>
+        <w:ind w:left="1440"/>
+        <w:rPr>
+          <w:sz w:val="28"/>
+          <w:szCs w:val="28"/>
+        </w:rPr>
+      </w:pPr>
+      <w:r>
+        <w:rPr>
+          <w:sz w:val="28"/>
+          <w:szCs w:val="28"/>
+        </w:rPr>
+        <w:t>P = 3</w:t>
+      </w:r>
+    </w:p>
+    <w:p>
+      <w:pPr>
+        <w:pStyle w:val="Akapitzlist"/>
+        <w:spacing w:before="240" w:line="360" w:lineRule="auto"/>
+        <w:ind w:left="1440"/>
+        <w:rPr>
+          <w:sz w:val="28"/>
+          <w:szCs w:val="28"/>
+        </w:rPr>
+      </w:pPr>
+      <w:r>
+        <w:rPr>
+          <w:sz w:val="28"/>
+          <w:szCs w:val="28"/>
+        </w:rPr>
+        <w:t>K = 5</w:t>
+      </w:r>
+    </w:p>
+    <w:p>
+      <w:pPr>
+        <w:pStyle w:val="Akapitzlist"/>
+        <w:spacing w:before="240" w:line="360" w:lineRule="auto"/>
+        <w:ind w:left="1440"/>
+        <w:rPr>
+          <w:sz w:val="28"/>
+          <w:szCs w:val="28"/>
+        </w:rPr>
+      </w:pPr>
+      <w:r>
+        <w:rPr>
+          <w:sz w:val="28"/>
+          <w:szCs w:val="28"/>
+        </w:rPr>
+        <w:t>P * K = 15</w:t>
+      </w:r>
+    </w:p>
+    <w:p>
+      <w:pPr>
+        <w:pStyle w:val="Akapitzlist"/>
+        <w:spacing w:before="240" w:line="360" w:lineRule="auto"/>
+        <w:ind w:left="1440"/>
+        <w:rPr>
+          <w:sz w:val="28"/>
+          <w:szCs w:val="28"/>
+        </w:rPr>
+      </w:pPr>
+      <w:r>
+        <w:rPr>
+          <w:sz w:val="28"/>
+          <w:szCs w:val="28"/>
+        </w:rPr>
+        <w:t>Działania zapobiegające ryzyku:</w:t>
+      </w:r>
+    </w:p>
+    <w:p>
+      <w:pPr>
+        <w:pStyle w:val="Akapitzlist"/>
+        <w:numPr>
+          <w:ilvl w:val="0"/>
+          <w:numId w:val="16"/>
+        </w:numPr>
+        <w:spacing w:before="240" w:line="360" w:lineRule="auto"/>
+        <w:rPr>
+          <w:sz w:val="28"/>
+          <w:szCs w:val="28"/>
+        </w:rPr>
+      </w:pPr>
+      <w:r>
+        <w:rPr>
+          <w:sz w:val="28"/>
+          <w:szCs w:val="28"/>
+        </w:rPr>
+        <w:t>Trzymanie się terminów realizacji prac</w:t>
+      </w:r>
+    </w:p>
+    <w:p>
+      <w:pPr>
+        <w:pStyle w:val="Akapitzlist"/>
+        <w:numPr>
+          <w:ilvl w:val="0"/>
+          <w:numId w:val="16"/>
+        </w:numPr>
+        <w:spacing w:before="240" w:line="360" w:lineRule="auto"/>
+        <w:rPr>
+          <w:sz w:val="28"/>
+          <w:szCs w:val="28"/>
+        </w:rPr>
+      </w:pPr>
+      <w:r>
+        <w:rPr>
+          <w:sz w:val="28"/>
+          <w:szCs w:val="28"/>
+        </w:rPr>
+        <w:t>Zorientowanie zespołu na efekty</w:t>
+      </w:r>
+    </w:p>
+    <w:p>
+      <w:pPr>
+        <w:pStyle w:val="Akapitzlist"/>
+        <w:numPr>
+          <w:ilvl w:val="0"/>
+          <w:numId w:val="16"/>
+        </w:numPr>
+        <w:spacing w:before="240" w:line="360" w:lineRule="auto"/>
+        <w:rPr>
+          <w:sz w:val="28"/>
+          <w:szCs w:val="28"/>
+        </w:rPr>
+      </w:pPr>
+      <w:r>
+        <w:rPr>
+          <w:sz w:val="28"/>
+          <w:szCs w:val="28"/>
+        </w:rPr>
+        <w:t>Sprawna komunikacja</w:t>
+      </w:r>
+    </w:p>
+    <w:p>
+      <w:pPr>
+        <w:spacing w:before="240" w:line="360" w:lineRule="auto"/>
+        <w:ind w:left="1440"/>
+        <w:rPr>
+          <w:sz w:val="28"/>
+          <w:szCs w:val="28"/>
+        </w:rPr>
+      </w:pPr>
+      <w:r>
+        <w:rPr>
+          <w:sz w:val="28"/>
+          <w:szCs w:val="28"/>
+        </w:rPr>
+        <w:t>Czynniki wczesnego wykrycia realizacji ryzyka:</w:t>
+      </w:r>
+    </w:p>
+    <w:p>
+      <w:pPr>
+        <w:pStyle w:val="Akapitzlist"/>
+        <w:numPr>
+          <w:ilvl w:val="0"/>
+          <w:numId w:val="17"/>
+        </w:numPr>
+        <w:spacing w:before="240" w:line="360" w:lineRule="auto"/>
+        <w:rPr>
+          <w:sz w:val="28"/>
+          <w:szCs w:val="28"/>
+        </w:rPr>
+      </w:pPr>
+      <w:r>
+        <w:rPr>
+          <w:sz w:val="28"/>
+          <w:szCs w:val="28"/>
+        </w:rPr>
+        <w:t>Brak dostarczenia efektów pracy w wyznaczonym terminie</w:t>
+      </w:r>
+    </w:p>
+    <w:p>
+      <w:pPr>
+        <w:pStyle w:val="Akapitzlist"/>
+        <w:numPr>
+          <w:ilvl w:val="0"/>
+          <w:numId w:val="17"/>
+        </w:numPr>
+        <w:spacing w:before="240" w:line="360" w:lineRule="auto"/>
+        <w:rPr>
+          <w:sz w:val="28"/>
+          <w:szCs w:val="28"/>
+        </w:rPr>
+      </w:pPr>
+      <w:r>
+        <w:rPr>
+          <w:sz w:val="28"/>
+          <w:szCs w:val="28"/>
+        </w:rPr>
+        <w:t>Brak istotnych postępów w pracy</w:t>
+      </w:r>
+    </w:p>
+    <w:p>
+      <w:pPr>
+        <w:pStyle w:val="Akapitzlist"/>
+        <w:numPr>
+          <w:ilvl w:val="0"/>
+          <w:numId w:val="17"/>
+        </w:numPr>
+        <w:spacing w:before="240" w:line="360" w:lineRule="auto"/>
+        <w:rPr>
+          <w:sz w:val="28"/>
+          <w:szCs w:val="28"/>
+        </w:rPr>
+      </w:pPr>
+      <w:r>
+        <w:rPr>
+          <w:sz w:val="28"/>
+          <w:szCs w:val="28"/>
+        </w:rPr>
+        <w:t>Brak komunikacji pomiędzy członkami zespołu</w:t>
+      </w:r>
+    </w:p>
+    <w:p>
+      <w:pPr>
+        <w:pStyle w:val="Akapitzlist"/>
+        <w:numPr>
+          <w:ilvl w:val="0"/>
+          <w:numId w:val="11"/>
+        </w:numPr>
+        <w:spacing w:before="240" w:line="360" w:lineRule="auto"/>
+        <w:rPr>
+          <w:sz w:val="28"/>
+          <w:szCs w:val="28"/>
+        </w:rPr>
+      </w:pPr>
+      <w:r>
+        <w:rPr>
+          <w:sz w:val="28"/>
+          <w:szCs w:val="28"/>
+        </w:rPr>
+        <w:lastRenderedPageBreak/>
+        <w:t>Zakończenie wsparcia producenta/społeczności wybranych narzędzi projektowych:</w:t>
+      </w:r>
+    </w:p>
+    <w:p>
+      <w:pPr>
+        <w:pStyle w:val="Akapitzlist"/>
+        <w:spacing w:before="240" w:line="360" w:lineRule="auto"/>
+        <w:ind w:left="1440"/>
+        <w:rPr>
+          <w:sz w:val="28"/>
+          <w:szCs w:val="28"/>
+        </w:rPr>
+      </w:pPr>
+      <w:r>
+        <w:rPr>
+          <w:sz w:val="28"/>
+          <w:szCs w:val="28"/>
+        </w:rPr>
+        <w:t>P = 2</w:t>
+      </w:r>
+    </w:p>
+    <w:p>
+      <w:pPr>
+        <w:pStyle w:val="Akapitzlist"/>
+        <w:spacing w:before="240" w:line="360" w:lineRule="auto"/>
+        <w:ind w:left="1440"/>
+        <w:rPr>
+          <w:sz w:val="28"/>
+          <w:szCs w:val="28"/>
+        </w:rPr>
+      </w:pPr>
+      <w:r>
+        <w:rPr>
+          <w:sz w:val="28"/>
+          <w:szCs w:val="28"/>
+        </w:rPr>
+        <w:t xml:space="preserve">K = </w:t>
+      </w:r>
+      <w:r>
+        <w:rPr>
+          <w:sz w:val="28"/>
+          <w:szCs w:val="28"/>
+        </w:rPr>
+        <w:t>5</w:t>
+      </w:r>
+    </w:p>
+    <w:p>
+      <w:pPr>
+        <w:pStyle w:val="Akapitzlist"/>
+        <w:spacing w:before="240" w:line="360" w:lineRule="auto"/>
+        <w:ind w:left="1440"/>
+        <w:rPr>
+          <w:sz w:val="28"/>
+          <w:szCs w:val="28"/>
+        </w:rPr>
+      </w:pPr>
+      <w:r>
+        <w:rPr>
+          <w:sz w:val="28"/>
+          <w:szCs w:val="28"/>
+        </w:rPr>
+        <w:t xml:space="preserve">P * K = </w:t>
+      </w:r>
+      <w:r>
+        <w:rPr>
+          <w:sz w:val="28"/>
+          <w:szCs w:val="28"/>
+        </w:rPr>
+        <w:t>10</w:t>
+      </w:r>
+    </w:p>
+    <w:p>
+      <w:pPr>
+        <w:pStyle w:val="Akapitzlist"/>
+        <w:spacing w:before="240" w:line="360" w:lineRule="auto"/>
+        <w:ind w:left="1440"/>
+        <w:rPr>
+          <w:sz w:val="28"/>
+          <w:szCs w:val="28"/>
+        </w:rPr>
+      </w:pPr>
+      <w:r>
+        <w:rPr>
+          <w:sz w:val="28"/>
+          <w:szCs w:val="28"/>
+        </w:rPr>
+        <w:t>Działania zapobiegające ryzyku:</w:t>
+      </w:r>
+    </w:p>
+    <w:p>
+      <w:pPr>
+        <w:pStyle w:val="Akapitzlist"/>
+        <w:numPr>
+          <w:ilvl w:val="0"/>
+          <w:numId w:val="18"/>
+        </w:numPr>
+        <w:spacing w:before="240" w:line="360" w:lineRule="auto"/>
+        <w:rPr>
+          <w:sz w:val="28"/>
+          <w:szCs w:val="28"/>
+        </w:rPr>
+      </w:pPr>
+      <w:r>
+        <w:rPr>
+          <w:sz w:val="28"/>
+          <w:szCs w:val="28"/>
+        </w:rPr>
+        <w:t>Użycie oprogramowania w najnowszej dostępnej wersji</w:t>
+      </w:r>
+    </w:p>
+    <w:p>
+      <w:pPr>
+        <w:pStyle w:val="Akapitzlist"/>
+        <w:numPr>
+          <w:ilvl w:val="0"/>
+          <w:numId w:val="18"/>
+        </w:numPr>
+        <w:spacing w:before="240" w:line="360" w:lineRule="auto"/>
+        <w:rPr>
+          <w:sz w:val="28"/>
+          <w:szCs w:val="28"/>
+        </w:rPr>
+      </w:pPr>
+      <w:r>
+        <w:rPr>
+          <w:sz w:val="28"/>
+          <w:szCs w:val="28"/>
+        </w:rPr>
+        <w:t>Śledzenie komunikatów twórców oprogramowania dotyczących zakończenia wsparcia</w:t>
+      </w:r>
+    </w:p>
+    <w:p>
+      <w:pPr>
+        <w:pStyle w:val="Akapitzlist"/>
+        <w:spacing w:before="240" w:line="360" w:lineRule="auto"/>
+        <w:ind w:left="1440"/>
+        <w:rPr>
+          <w:sz w:val="28"/>
+          <w:szCs w:val="28"/>
+        </w:rPr>
+      </w:pPr>
+      <w:r>
+        <w:rPr>
+          <w:sz w:val="28"/>
+          <w:szCs w:val="28"/>
+        </w:rPr>
+        <w:t>Czynniki wczesnego wykrycia realizacji ryzyka:</w:t>
+      </w:r>
+    </w:p>
+    <w:p>
+      <w:pPr>
+        <w:pStyle w:val="Akapitzlist"/>
+        <w:numPr>
+          <w:ilvl w:val="0"/>
+          <w:numId w:val="19"/>
+        </w:numPr>
+        <w:spacing w:before="240" w:line="360" w:lineRule="auto"/>
+        <w:rPr>
+          <w:sz w:val="28"/>
+          <w:szCs w:val="28"/>
+        </w:rPr>
+      </w:pPr>
+      <w:r>
+        <w:rPr>
+          <w:sz w:val="28"/>
+          <w:szCs w:val="28"/>
+        </w:rPr>
+        <w:t>Ukazanie się komunikatu o planowanym zakończeniu wsparcia</w:t>
+      </w:r>
+    </w:p>
+    <w:p>
+      <w:pPr>
+        <w:pStyle w:val="Akapitzlist"/>
+        <w:numPr>
+          <w:ilvl w:val="0"/>
+          <w:numId w:val="19"/>
+        </w:numPr>
+        <w:spacing w:before="240" w:line="360" w:lineRule="auto"/>
+        <w:rPr>
+          <w:sz w:val="28"/>
+          <w:szCs w:val="28"/>
+        </w:rPr>
+      </w:pPr>
+      <w:r>
+        <w:rPr>
+          <w:sz w:val="28"/>
+          <w:szCs w:val="28"/>
+        </w:rPr>
+        <w:t>Brak aktualizacji narzędzia przez dłuższy czas</w:t>
+      </w:r>
+    </w:p>
+    <w:p>
+      <w:pPr>
+        <w:pStyle w:val="Akapitzlist"/>
+        <w:numPr>
+          <w:ilvl w:val="0"/>
+          <w:numId w:val="11"/>
+        </w:numPr>
+        <w:spacing w:before="240" w:line="360" w:lineRule="auto"/>
+        <w:rPr>
+          <w:sz w:val="28"/>
+          <w:szCs w:val="28"/>
+        </w:rPr>
+      </w:pPr>
+      <w:r>
+        <w:rPr>
+          <w:sz w:val="28"/>
+          <w:szCs w:val="28"/>
+        </w:rPr>
+        <w:t xml:space="preserve">Awaria </w:t>
+      </w:r>
+      <w:r>
+        <w:rPr>
+          <w:sz w:val="28"/>
+          <w:szCs w:val="28"/>
+        </w:rPr>
+        <w:t>fizycznego sprzętu członków zespołu</w:t>
+      </w:r>
+    </w:p>
+    <w:p>
+      <w:pPr>
+        <w:pStyle w:val="Akapitzlist"/>
+        <w:spacing w:before="240" w:line="360" w:lineRule="auto"/>
+        <w:ind w:left="1440"/>
+        <w:rPr>
+          <w:sz w:val="28"/>
+          <w:szCs w:val="28"/>
+        </w:rPr>
+      </w:pPr>
+      <w:r>
+        <w:rPr>
+          <w:sz w:val="28"/>
+          <w:szCs w:val="28"/>
+        </w:rPr>
+        <w:t>P = 2</w:t>
+      </w:r>
+    </w:p>
+    <w:p>
+      <w:pPr>
+        <w:pStyle w:val="Akapitzlist"/>
+        <w:spacing w:before="240" w:line="360" w:lineRule="auto"/>
+        <w:ind w:left="1440"/>
+        <w:rPr>
+          <w:sz w:val="28"/>
+          <w:szCs w:val="28"/>
+        </w:rPr>
+      </w:pPr>
+      <w:r>
+        <w:rPr>
+          <w:sz w:val="28"/>
+          <w:szCs w:val="28"/>
+        </w:rPr>
+        <w:t>K = 4</w:t>
+      </w:r>
+    </w:p>
+    <w:p>
+      <w:pPr>
+        <w:pStyle w:val="Akapitzlist"/>
+        <w:spacing w:before="240" w:line="360" w:lineRule="auto"/>
+        <w:ind w:left="1440"/>
+        <w:rPr>
+          <w:sz w:val="28"/>
+          <w:szCs w:val="28"/>
+        </w:rPr>
+      </w:pPr>
+      <w:r>
+        <w:rPr>
+          <w:sz w:val="28"/>
+          <w:szCs w:val="28"/>
+        </w:rPr>
+        <w:t>P * K = 8</w:t>
+      </w:r>
+    </w:p>
+    <w:p>
+      <w:pPr>
+        <w:pStyle w:val="Akapitzlist"/>
+        <w:spacing w:before="240" w:line="360" w:lineRule="auto"/>
+        <w:ind w:left="1440"/>
+        <w:rPr>
+          <w:sz w:val="28"/>
+          <w:szCs w:val="28"/>
+        </w:rPr>
+      </w:pPr>
+      <w:r>
+        <w:rPr>
+          <w:sz w:val="28"/>
+          <w:szCs w:val="28"/>
+        </w:rPr>
+        <w:t>Działania zapobiegające ryzyku:</w:t>
+      </w:r>
+    </w:p>
+    <w:p>
+      <w:pPr>
+        <w:pStyle w:val="Akapitzlist"/>
+        <w:numPr>
+          <w:ilvl w:val="0"/>
+          <w:numId w:val="20"/>
+        </w:numPr>
+        <w:spacing w:before="240" w:line="360" w:lineRule="auto"/>
+        <w:rPr>
+          <w:sz w:val="28"/>
+          <w:szCs w:val="28"/>
+        </w:rPr>
+      </w:pPr>
+      <w:r>
+        <w:rPr>
+          <w:sz w:val="28"/>
+          <w:szCs w:val="28"/>
+        </w:rPr>
+        <w:t>Używanie sprawnego sprzętu komputerowego</w:t>
+      </w:r>
+    </w:p>
+    <w:p>
+      <w:pPr>
+        <w:pStyle w:val="Akapitzlist"/>
+        <w:numPr>
+          <w:ilvl w:val="0"/>
+          <w:numId w:val="20"/>
+        </w:numPr>
+        <w:spacing w:before="240" w:line="360" w:lineRule="auto"/>
+        <w:rPr>
+          <w:sz w:val="28"/>
+          <w:szCs w:val="28"/>
+        </w:rPr>
+      </w:pPr>
+      <w:r>
+        <w:rPr>
+          <w:sz w:val="28"/>
+          <w:szCs w:val="28"/>
+        </w:rPr>
+        <w:t>Unikanie pracy w miejscach niesprzyjających pracy sprzętu komputerowego</w:t>
+      </w:r>
+    </w:p>
+    <w:p>
+      <w:pPr>
+        <w:pStyle w:val="Akapitzlist"/>
+        <w:spacing w:before="240" w:line="360" w:lineRule="auto"/>
+        <w:ind w:left="1440"/>
+        <w:rPr>
+          <w:sz w:val="28"/>
+          <w:szCs w:val="28"/>
+        </w:rPr>
+      </w:pPr>
+      <w:r>
+        <w:rPr>
+          <w:sz w:val="28"/>
+          <w:szCs w:val="28"/>
+        </w:rPr>
+        <w:t>Czynniki wczesnego wykrycia realizacji ryzyka:</w:t>
+      </w:r>
+    </w:p>
+    <w:p>
+      <w:pPr>
+        <w:pStyle w:val="Akapitzlist"/>
+        <w:numPr>
+          <w:ilvl w:val="0"/>
+          <w:numId w:val="21"/>
+        </w:numPr>
+        <w:spacing w:before="240" w:line="360" w:lineRule="auto"/>
+        <w:rPr>
+          <w:sz w:val="28"/>
+          <w:szCs w:val="28"/>
+        </w:rPr>
+      </w:pPr>
+      <w:r>
+        <w:rPr>
+          <w:sz w:val="28"/>
+          <w:szCs w:val="28"/>
+        </w:rPr>
+        <w:t>Niestabilna praca sprzętu, np. restarty, blue screen’y</w:t>
+      </w:r>
+    </w:p>
+    <w:p>
+      <w:pPr>
+        <w:pStyle w:val="Akapitzlist"/>
+        <w:numPr>
+          <w:ilvl w:val="0"/>
+          <w:numId w:val="21"/>
+        </w:numPr>
+        <w:spacing w:before="240" w:line="360" w:lineRule="auto"/>
+        <w:rPr>
+          <w:sz w:val="28"/>
+          <w:szCs w:val="28"/>
+        </w:rPr>
+      </w:pPr>
+      <w:r>
+        <w:rPr>
+          <w:sz w:val="28"/>
+          <w:szCs w:val="28"/>
+        </w:rPr>
+        <w:t>Zawieszanie się systemu operacyjnego</w:t>
+      </w:r>
+    </w:p>
+    <w:p>
+      <w:pPr>
+        <w:rPr>
+          <w:sz w:val="28"/>
+          <w:szCs w:val="28"/>
+        </w:rPr>
+      </w:pPr>
+      <w:r>
+        <w:rPr>
+          <w:sz w:val="28"/>
+          <w:szCs w:val="28"/>
+        </w:rPr>
+        <w:br w:type="page"/>
+      </w:r>
+    </w:p>
+    <w:p>
+      <w:pPr>
+        <w:pStyle w:val="Akapitzlist"/>
+        <w:numPr>
+          <w:ilvl w:val="0"/>
+          <w:numId w:val="11"/>
+        </w:numPr>
+        <w:spacing w:before="240" w:line="360" w:lineRule="auto"/>
+        <w:rPr>
+          <w:sz w:val="28"/>
+          <w:szCs w:val="28"/>
+        </w:rPr>
+      </w:pPr>
+      <w:r>
+        <w:rPr>
+          <w:sz w:val="28"/>
+          <w:szCs w:val="28"/>
+        </w:rPr>
+        <w:lastRenderedPageBreak/>
+        <w:t>Utrata danych z fizycznego nośnika</w:t>
+      </w:r>
+    </w:p>
+    <w:p>
+      <w:pPr>
+        <w:pStyle w:val="Akapitzlist"/>
+        <w:spacing w:before="240" w:line="360" w:lineRule="auto"/>
+        <w:ind w:left="1440"/>
+        <w:rPr>
+          <w:sz w:val="28"/>
+          <w:szCs w:val="28"/>
+        </w:rPr>
+      </w:pPr>
+      <w:r>
+        <w:rPr>
+          <w:sz w:val="28"/>
+          <w:szCs w:val="28"/>
+        </w:rPr>
+        <w:t>P = 2</w:t>
+      </w:r>
+    </w:p>
+    <w:p>
+      <w:pPr>
+        <w:pStyle w:val="Akapitzlist"/>
+        <w:spacing w:before="240" w:line="360" w:lineRule="auto"/>
+        <w:ind w:left="1440"/>
+        <w:rPr>
+          <w:sz w:val="28"/>
+          <w:szCs w:val="28"/>
+        </w:rPr>
+      </w:pPr>
+      <w:r>
+        <w:rPr>
+          <w:sz w:val="28"/>
+          <w:szCs w:val="28"/>
+        </w:rPr>
+        <w:t xml:space="preserve">K = </w:t>
+      </w:r>
+      <w:r>
+        <w:rPr>
+          <w:sz w:val="28"/>
+          <w:szCs w:val="28"/>
+        </w:rPr>
+        <w:t>5</w:t>
+      </w:r>
+    </w:p>
+    <w:p>
+      <w:pPr>
+        <w:pStyle w:val="Akapitzlist"/>
+        <w:spacing w:before="240" w:line="360" w:lineRule="auto"/>
+        <w:ind w:left="1440"/>
+        <w:rPr>
+          <w:sz w:val="28"/>
+          <w:szCs w:val="28"/>
+        </w:rPr>
+      </w:pPr>
+      <w:r>
+        <w:rPr>
+          <w:sz w:val="28"/>
+          <w:szCs w:val="28"/>
+        </w:rPr>
+        <w:t>P * K = 10</w:t>
+      </w:r>
+    </w:p>
+    <w:p>
+      <w:pPr>
+        <w:pStyle w:val="Akapitzlist"/>
+        <w:spacing w:before="240" w:line="360" w:lineRule="auto"/>
+        <w:ind w:left="1440"/>
+        <w:rPr>
+          <w:sz w:val="28"/>
+          <w:szCs w:val="28"/>
+        </w:rPr>
+      </w:pPr>
+      <w:r>
+        <w:rPr>
+          <w:sz w:val="28"/>
+          <w:szCs w:val="28"/>
+        </w:rPr>
+        <w:t>Działania zapobiegające ryzyku:</w:t>
+      </w:r>
+    </w:p>
+    <w:p>
+      <w:pPr>
+        <w:pStyle w:val="Akapitzlist"/>
+        <w:numPr>
+          <w:ilvl w:val="0"/>
+          <w:numId w:val="22"/>
+        </w:numPr>
+        <w:spacing w:before="240" w:line="360" w:lineRule="auto"/>
+        <w:rPr>
+          <w:sz w:val="28"/>
+          <w:szCs w:val="28"/>
+        </w:rPr>
+      </w:pPr>
+      <w:r>
+        <w:rPr>
+          <w:sz w:val="28"/>
+          <w:szCs w:val="28"/>
+        </w:rPr>
+        <w:t>Przechowywanie plików projektowych w zdalnych repozytoriach, np. GitHub</w:t>
+      </w:r>
+    </w:p>
+    <w:p>
+      <w:pPr>
+        <w:pStyle w:val="Akapitzlist"/>
+        <w:numPr>
+          <w:ilvl w:val="0"/>
+          <w:numId w:val="22"/>
+        </w:numPr>
+        <w:spacing w:before="240" w:line="360" w:lineRule="auto"/>
+        <w:rPr>
+          <w:sz w:val="28"/>
+          <w:szCs w:val="28"/>
+        </w:rPr>
+      </w:pPr>
+      <w:r>
+        <w:rPr>
+          <w:sz w:val="28"/>
+          <w:szCs w:val="28"/>
+        </w:rPr>
+        <w:t>Unikanie wykorzystywania przenośnych nośników danych</w:t>
+      </w:r>
+    </w:p>
+    <w:p>
+      <w:pPr>
+        <w:pStyle w:val="Akapitzlist"/>
+        <w:spacing w:before="240" w:line="360" w:lineRule="auto"/>
+        <w:ind w:left="1440"/>
+        <w:rPr>
+          <w:sz w:val="28"/>
+          <w:szCs w:val="28"/>
+        </w:rPr>
+      </w:pPr>
+      <w:r>
+        <w:rPr>
+          <w:sz w:val="28"/>
+          <w:szCs w:val="28"/>
+        </w:rPr>
+        <w:t>Czynniki wczesnego wykrywania ryzyka:</w:t>
+      </w:r>
+    </w:p>
+    <w:p>
+      <w:pPr>
+        <w:pStyle w:val="Akapitzlist"/>
+        <w:numPr>
+          <w:ilvl w:val="0"/>
+          <w:numId w:val="23"/>
+        </w:numPr>
+        <w:spacing w:before="240" w:line="360" w:lineRule="auto"/>
+        <w:rPr>
+          <w:sz w:val="28"/>
+          <w:szCs w:val="28"/>
+        </w:rPr>
+      </w:pPr>
+      <w:r>
+        <w:rPr>
+          <w:sz w:val="28"/>
+          <w:szCs w:val="28"/>
+        </w:rPr>
+        <w:t>Czasowa utrata dostępu do danych</w:t>
+      </w:r>
+    </w:p>
+    <w:p>
+      <w:pPr>
+        <w:pStyle w:val="Akapitzlist"/>
+        <w:numPr>
+          <w:ilvl w:val="0"/>
+          <w:numId w:val="23"/>
+        </w:numPr>
+        <w:spacing w:before="240" w:line="360" w:lineRule="auto"/>
+        <w:rPr>
+          <w:sz w:val="28"/>
+          <w:szCs w:val="28"/>
+        </w:rPr>
+      </w:pPr>
+      <w:r>
+        <w:rPr>
+          <w:sz w:val="28"/>
+          <w:szCs w:val="28"/>
+        </w:rPr>
+        <w:t>Komunikaty o błędzie odczytu danych w systemie operacyjnym</w:t>
+      </w:r>
+    </w:p>
+    <w:p>
+      <w:pPr>
+        <w:pStyle w:val="Akapitzlist"/>
+        <w:numPr>
+          <w:ilvl w:val="0"/>
+          <w:numId w:val="23"/>
+        </w:numPr>
+        <w:spacing w:before="240" w:line="360" w:lineRule="auto"/>
+        <w:rPr>
+          <w:sz w:val="28"/>
+          <w:szCs w:val="28"/>
+        </w:rPr>
+      </w:pPr>
+      <w:r>
+        <w:rPr>
+          <w:sz w:val="28"/>
+          <w:szCs w:val="28"/>
+        </w:rPr>
+        <w:t>Głośna lub nierówna praca nośnika danych</w:t>
+      </w:r>
+    </w:p>
     <w:sectPr>
       <w:pgSz w:w="11906" w:h="16838"/>
       <w:pgMar w:top="1417" w:right="1417" w:bottom="1417" w:left="1417" w:header="708" w:footer="708" w:gutter="0"/>
@@ -3300,6 +4705,232 @@
 <file path=word/numbering.xml><?xml version="1.0" encoding="utf-8"?>
 <w:numbering xmlns:wpc="http://schemas.microsoft.com/office/word/2010/wordprocessingCanvas" xmlns:cx="http://schemas.microsoft.com/office/drawing/2014/chartex" xmlns:cx1="http://schemas.microsoft.com/office/drawing/2015/9/8/chartex" xmlns:cx2="http://schemas.microsoft.com/office/drawing/2015/10/21/chartex" xmlns:cx3="http://schemas.microsoft.com/office/drawing/2016/5/9/chartex" xmlns:cx4="http://schemas.microsoft.com/office/drawing/2016/5/10/chartex" xmlns:cx5="http://schemas.microsoft.com/office/drawing/2016/5/11/chartex" xmlns:cx6="http://schemas.microsoft.com/office/drawing/2016/5/12/chartex" xmlns:cx7="http://schemas.microsoft.com/office/drawing/2016/5/13/chartex" xmlns:cx8="http://schemas.microsoft.com/office/drawing/2016/5/14/chartex" xmlns:mc="http://schemas.openxmlformats.org/markup-compatibility/2006" xmlns:aink="http://schemas.microsoft.com/office/drawing/2016/ink" xmlns:am3d="http://schemas.microsoft.com/office/drawing/2017/model3d" xmlns:o="urn:schemas-microsoft-com:office:office" xmlns:r="http://schemas.openxmlformats.org/officeDocument/2006/relationships" xmlns:m="http://schemas.openxmlformats.org/officeDocument/2006/math" xmlns:v="urn:schemas-microsoft-com:vml" xmlns:wp14="http://schemas.microsoft.com/office/word/2010/wordprocessingDrawing" xmlns:wp="http://schemas.openxmlformats.org/drawingml/2006/wordprocessingDrawing" xmlns:w10="urn:schemas-microsoft-com:office:word" xmlns:w="http://schemas.openxmlformats.org/wordprocessingml/2006/main" xmlns:w14="http://schemas.microsoft.com/office/word/2010/wordml" xmlns:w15="http://schemas.microsoft.com/office/word/2012/wordml" xmlns:w16cex="http://schemas.microsoft.com/office/word/2018/wordml/cex" xmlns:w16cid="http://schemas.microsoft.com/office/word/2016/wordml/cid" xmlns:w16="http://schemas.microsoft.com/office/word/2018/wordml" xmlns:w16sdtdh="http://schemas.microsoft.com/office/word/2020/wordml/sdtdatahash" xmlns:w16se="http://schemas.microsoft.com/office/word/2015/wordml/symex" xmlns:wpg="http://schemas.microsoft.com/office/word/2010/wordprocessingGroup" xmlns:wpi="http://schemas.microsoft.com/office/word/2010/wordprocessingInk" xmlns:wne="http://schemas.microsoft.com/office/word/2006/wordml" xmlns:wps="http://schemas.microsoft.com/office/word/2010/wordprocessingShape" mc:Ignorable="w14 w15 w16se w16cid w16 w16cex w16sdtdh wp14">
   <w:abstractNum w:abstractNumId="0" w15:restartNumberingAfterBreak="0">
+    <w:nsid w:val="00804E8F"/>
+    <w:multiLevelType w:val="hybridMultilevel"/>
+    <w:tmpl w:val="261666C0"/>
+    <w:lvl w:ilvl="0" w:tplc="04150001">
+      <w:start w:val="1"/>
+      <w:numFmt w:val="bullet"/>
+      <w:lvlText w:val=""/>
+      <w:lvlJc w:val="left"/>
+      <w:pPr>
+        <w:ind w:left="2160" w:hanging="360"/>
+      </w:pPr>
+      <w:rPr>
+        <w:rFonts w:ascii="Symbol" w:hAnsi="Symbol" w:hint="default"/>
+      </w:rPr>
+    </w:lvl>
+    <w:lvl w:ilvl="1" w:tplc="04150003" w:tentative="1">
+      <w:start w:val="1"/>
+      <w:numFmt w:val="bullet"/>
+      <w:lvlText w:val="o"/>
+      <w:lvlJc w:val="left"/>
+      <w:pPr>
+        <w:ind w:left="2880" w:hanging="360"/>
+      </w:pPr>
+      <w:rPr>
+        <w:rFonts w:ascii="Courier New" w:hAnsi="Courier New" w:cs="Courier New" w:hint="default"/>
+      </w:rPr>
+    </w:lvl>
+    <w:lvl w:ilvl="2" w:tplc="04150005" w:tentative="1">
+      <w:start w:val="1"/>
+      <w:numFmt w:val="bullet"/>
+      <w:lvlText w:val=""/>
+      <w:lvlJc w:val="left"/>
+      <w:pPr>
+        <w:ind w:left="3600" w:hanging="360"/>
+      </w:pPr>
+      <w:rPr>
+        <w:rFonts w:ascii="Wingdings" w:hAnsi="Wingdings" w:hint="default"/>
+      </w:rPr>
+    </w:lvl>
+    <w:lvl w:ilvl="3" w:tplc="04150001" w:tentative="1">
+      <w:start w:val="1"/>
+      <w:numFmt w:val="bullet"/>
+      <w:lvlText w:val=""/>
+      <w:lvlJc w:val="left"/>
+      <w:pPr>
+        <w:ind w:left="4320" w:hanging="360"/>
+      </w:pPr>
+      <w:rPr>
+        <w:rFonts w:ascii="Symbol" w:hAnsi="Symbol" w:hint="default"/>
+      </w:rPr>
+    </w:lvl>
+    <w:lvl w:ilvl="4" w:tplc="04150003" w:tentative="1">
+      <w:start w:val="1"/>
+      <w:numFmt w:val="bullet"/>
+      <w:lvlText w:val="o"/>
+      <w:lvlJc w:val="left"/>
+      <w:pPr>
+        <w:ind w:left="5040" w:hanging="360"/>
+      </w:pPr>
+      <w:rPr>
+        <w:rFonts w:ascii="Courier New" w:hAnsi="Courier New" w:cs="Courier New" w:hint="default"/>
+      </w:rPr>
+    </w:lvl>
+    <w:lvl w:ilvl="5" w:tplc="04150005" w:tentative="1">
+      <w:start w:val="1"/>
+      <w:numFmt w:val="bullet"/>
+      <w:lvlText w:val=""/>
+      <w:lvlJc w:val="left"/>
+      <w:pPr>
+        <w:ind w:left="5760" w:hanging="360"/>
+      </w:pPr>
+      <w:rPr>
+        <w:rFonts w:ascii="Wingdings" w:hAnsi="Wingdings" w:hint="default"/>
+      </w:rPr>
+    </w:lvl>
+    <w:lvl w:ilvl="6" w:tplc="04150001" w:tentative="1">
+      <w:start w:val="1"/>
+      <w:numFmt w:val="bullet"/>
+      <w:lvlText w:val=""/>
+      <w:lvlJc w:val="left"/>
+      <w:pPr>
+        <w:ind w:left="6480" w:hanging="360"/>
+      </w:pPr>
+      <w:rPr>
+        <w:rFonts w:ascii="Symbol" w:hAnsi="Symbol" w:hint="default"/>
+      </w:rPr>
+    </w:lvl>
+    <w:lvl w:ilvl="7" w:tplc="04150003" w:tentative="1">
+      <w:start w:val="1"/>
+      <w:numFmt w:val="bullet"/>
+      <w:lvlText w:val="o"/>
+      <w:lvlJc w:val="left"/>
+      <w:pPr>
+        <w:ind w:left="7200" w:hanging="360"/>
+      </w:pPr>
+      <w:rPr>
+        <w:rFonts w:ascii="Courier New" w:hAnsi="Courier New" w:cs="Courier New" w:hint="default"/>
+      </w:rPr>
+    </w:lvl>
+    <w:lvl w:ilvl="8" w:tplc="04150005" w:tentative="1">
+      <w:start w:val="1"/>
+      <w:numFmt w:val="bullet"/>
+      <w:lvlText w:val=""/>
+      <w:lvlJc w:val="left"/>
+      <w:pPr>
+        <w:ind w:left="7920" w:hanging="360"/>
+      </w:pPr>
+      <w:rPr>
+        <w:rFonts w:ascii="Wingdings" w:hAnsi="Wingdings" w:hint="default"/>
+      </w:rPr>
+    </w:lvl>
+  </w:abstractNum>
+  <w:abstractNum w:abstractNumId="1" w15:restartNumberingAfterBreak="0">
+    <w:nsid w:val="0615156E"/>
+    <w:multiLevelType w:val="hybridMultilevel"/>
+    <w:tmpl w:val="C85E3786"/>
+    <w:lvl w:ilvl="0" w:tplc="04150001">
+      <w:start w:val="1"/>
+      <w:numFmt w:val="bullet"/>
+      <w:lvlText w:val=""/>
+      <w:lvlJc w:val="left"/>
+      <w:pPr>
+        <w:ind w:left="2160" w:hanging="360"/>
+      </w:pPr>
+      <w:rPr>
+        <w:rFonts w:ascii="Symbol" w:hAnsi="Symbol" w:hint="default"/>
+      </w:rPr>
+    </w:lvl>
+    <w:lvl w:ilvl="1" w:tplc="04150003" w:tentative="1">
+      <w:start w:val="1"/>
+      <w:numFmt w:val="bullet"/>
+      <w:lvlText w:val="o"/>
+      <w:lvlJc w:val="left"/>
+      <w:pPr>
+        <w:ind w:left="2880" w:hanging="360"/>
+      </w:pPr>
+      <w:rPr>
+        <w:rFonts w:ascii="Courier New" w:hAnsi="Courier New" w:cs="Courier New" w:hint="default"/>
+      </w:rPr>
+    </w:lvl>
+    <w:lvl w:ilvl="2" w:tplc="04150005" w:tentative="1">
+      <w:start w:val="1"/>
+      <w:numFmt w:val="bullet"/>
+      <w:lvlText w:val=""/>
+      <w:lvlJc w:val="left"/>
+      <w:pPr>
+        <w:ind w:left="3600" w:hanging="360"/>
+      </w:pPr>
+      <w:rPr>
+        <w:rFonts w:ascii="Wingdings" w:hAnsi="Wingdings" w:hint="default"/>
+      </w:rPr>
+    </w:lvl>
+    <w:lvl w:ilvl="3" w:tplc="04150001" w:tentative="1">
+      <w:start w:val="1"/>
+      <w:numFmt w:val="bullet"/>
+      <w:lvlText w:val=""/>
+      <w:lvlJc w:val="left"/>
+      <w:pPr>
+        <w:ind w:left="4320" w:hanging="360"/>
+      </w:pPr>
+      <w:rPr>
+        <w:rFonts w:ascii="Symbol" w:hAnsi="Symbol" w:hint="default"/>
+      </w:rPr>
+    </w:lvl>
+    <w:lvl w:ilvl="4" w:tplc="04150003" w:tentative="1">
+      <w:start w:val="1"/>
+      <w:numFmt w:val="bullet"/>
+      <w:lvlText w:val="o"/>
+      <w:lvlJc w:val="left"/>
+      <w:pPr>
+        <w:ind w:left="5040" w:hanging="360"/>
+      </w:pPr>
+      <w:rPr>
+        <w:rFonts w:ascii="Courier New" w:hAnsi="Courier New" w:cs="Courier New" w:hint="default"/>
+      </w:rPr>
+    </w:lvl>
+    <w:lvl w:ilvl="5" w:tplc="04150005" w:tentative="1">
+      <w:start w:val="1"/>
+      <w:numFmt w:val="bullet"/>
+      <w:lvlText w:val=""/>
+      <w:lvlJc w:val="left"/>
+      <w:pPr>
+        <w:ind w:left="5760" w:hanging="360"/>
+      </w:pPr>
+      <w:rPr>
+        <w:rFonts w:ascii="Wingdings" w:hAnsi="Wingdings" w:hint="default"/>
+      </w:rPr>
+    </w:lvl>
+    <w:lvl w:ilvl="6" w:tplc="04150001" w:tentative="1">
+      <w:start w:val="1"/>
+      <w:numFmt w:val="bullet"/>
+      <w:lvlText w:val=""/>
+      <w:lvlJc w:val="left"/>
+      <w:pPr>
+        <w:ind w:left="6480" w:hanging="360"/>
+      </w:pPr>
+      <w:rPr>
+        <w:rFonts w:ascii="Symbol" w:hAnsi="Symbol" w:hint="default"/>
+      </w:rPr>
+    </w:lvl>
+    <w:lvl w:ilvl="7" w:tplc="04150003" w:tentative="1">
+      <w:start w:val="1"/>
+      <w:numFmt w:val="bullet"/>
+      <w:lvlText w:val="o"/>
+      <w:lvlJc w:val="left"/>
+      <w:pPr>
+        <w:ind w:left="7200" w:hanging="360"/>
+      </w:pPr>
+      <w:rPr>
+        <w:rFonts w:ascii="Courier New" w:hAnsi="Courier New" w:cs="Courier New" w:hint="default"/>
+      </w:rPr>
+    </w:lvl>
+    <w:lvl w:ilvl="8" w:tplc="04150005" w:tentative="1">
+      <w:start w:val="1"/>
+      <w:numFmt w:val="bullet"/>
+      <w:lvlText w:val=""/>
+      <w:lvlJc w:val="left"/>
+      <w:pPr>
+        <w:ind w:left="7920" w:hanging="360"/>
+      </w:pPr>
+      <w:rPr>
+        <w:rFonts w:ascii="Wingdings" w:hAnsi="Wingdings" w:hint="default"/>
+      </w:rPr>
+    </w:lvl>
+  </w:abstractNum>
+  <w:abstractNum w:abstractNumId="2" w15:restartNumberingAfterBreak="0">
     <w:nsid w:val="182E4D6B"/>
     <w:multiLevelType w:val="multilevel"/>
     <w:tmpl w:val="0415001F"/>
@@ -3385,7 +5016,120 @@
       </w:pPr>
     </w:lvl>
   </w:abstractNum>
-  <w:abstractNum w:abstractNumId="1" w15:restartNumberingAfterBreak="0">
+  <w:abstractNum w:abstractNumId="3" w15:restartNumberingAfterBreak="0">
+    <w:nsid w:val="1E392367"/>
+    <w:multiLevelType w:val="hybridMultilevel"/>
+    <w:tmpl w:val="DCC0491C"/>
+    <w:lvl w:ilvl="0" w:tplc="04150001">
+      <w:start w:val="1"/>
+      <w:numFmt w:val="bullet"/>
+      <w:lvlText w:val=""/>
+      <w:lvlJc w:val="left"/>
+      <w:pPr>
+        <w:ind w:left="2160" w:hanging="360"/>
+      </w:pPr>
+      <w:rPr>
+        <w:rFonts w:ascii="Symbol" w:hAnsi="Symbol" w:hint="default"/>
+      </w:rPr>
+    </w:lvl>
+    <w:lvl w:ilvl="1" w:tplc="04150003" w:tentative="1">
+      <w:start w:val="1"/>
+      <w:numFmt w:val="bullet"/>
+      <w:lvlText w:val="o"/>
+      <w:lvlJc w:val="left"/>
+      <w:pPr>
+        <w:ind w:left="2880" w:hanging="360"/>
+      </w:pPr>
+      <w:rPr>
+        <w:rFonts w:ascii="Courier New" w:hAnsi="Courier New" w:cs="Courier New" w:hint="default"/>
+      </w:rPr>
+    </w:lvl>
+    <w:lvl w:ilvl="2" w:tplc="04150005" w:tentative="1">
+      <w:start w:val="1"/>
+      <w:numFmt w:val="bullet"/>
+      <w:lvlText w:val=""/>
+      <w:lvlJc w:val="left"/>
+      <w:pPr>
+        <w:ind w:left="3600" w:hanging="360"/>
+      </w:pPr>
+      <w:rPr>
+        <w:rFonts w:ascii="Wingdings" w:hAnsi="Wingdings" w:hint="default"/>
+      </w:rPr>
+    </w:lvl>
+    <w:lvl w:ilvl="3" w:tplc="04150001" w:tentative="1">
+      <w:start w:val="1"/>
+      <w:numFmt w:val="bullet"/>
+      <w:lvlText w:val=""/>
+      <w:lvlJc w:val="left"/>
+      <w:pPr>
+        <w:ind w:left="4320" w:hanging="360"/>
+      </w:pPr>
+      <w:rPr>
+        <w:rFonts w:ascii="Symbol" w:hAnsi="Symbol" w:hint="default"/>
+      </w:rPr>
+    </w:lvl>
+    <w:lvl w:ilvl="4" w:tplc="04150003" w:tentative="1">
+      <w:start w:val="1"/>
+      <w:numFmt w:val="bullet"/>
+      <w:lvlText w:val="o"/>
+      <w:lvlJc w:val="left"/>
+      <w:pPr>
+        <w:ind w:left="5040" w:hanging="360"/>
+      </w:pPr>
+      <w:rPr>
+        <w:rFonts w:ascii="Courier New" w:hAnsi="Courier New" w:cs="Courier New" w:hint="default"/>
+      </w:rPr>
+    </w:lvl>
+    <w:lvl w:ilvl="5" w:tplc="04150005" w:tentative="1">
+      <w:start w:val="1"/>
+      <w:numFmt w:val="bullet"/>
+      <w:lvlText w:val=""/>
+      <w:lvlJc w:val="left"/>
+      <w:pPr>
+        <w:ind w:left="5760" w:hanging="360"/>
+      </w:pPr>
+      <w:rPr>
+        <w:rFonts w:ascii="Wingdings" w:hAnsi="Wingdings" w:hint="default"/>
+      </w:rPr>
+    </w:lvl>
+    <w:lvl w:ilvl="6" w:tplc="04150001" w:tentative="1">
+      <w:start w:val="1"/>
+      <w:numFmt w:val="bullet"/>
+      <w:lvlText w:val=""/>
+      <w:lvlJc w:val="left"/>
+      <w:pPr>
+        <w:ind w:left="6480" w:hanging="360"/>
+      </w:pPr>
+      <w:rPr>
+        <w:rFonts w:ascii="Symbol" w:hAnsi="Symbol" w:hint="default"/>
+      </w:rPr>
+    </w:lvl>
+    <w:lvl w:ilvl="7" w:tplc="04150003" w:tentative="1">
+      <w:start w:val="1"/>
+      <w:numFmt w:val="bullet"/>
+      <w:lvlText w:val="o"/>
+      <w:lvlJc w:val="left"/>
+      <w:pPr>
+        <w:ind w:left="7200" w:hanging="360"/>
+      </w:pPr>
+      <w:rPr>
+        <w:rFonts w:ascii="Courier New" w:hAnsi="Courier New" w:cs="Courier New" w:hint="default"/>
+      </w:rPr>
+    </w:lvl>
+    <w:lvl w:ilvl="8" w:tplc="04150005" w:tentative="1">
+      <w:start w:val="1"/>
+      <w:numFmt w:val="bullet"/>
+      <w:lvlText w:val=""/>
+      <w:lvlJc w:val="left"/>
+      <w:pPr>
+        <w:ind w:left="7920" w:hanging="360"/>
+      </w:pPr>
+      <w:rPr>
+        <w:rFonts w:ascii="Wingdings" w:hAnsi="Wingdings" w:hint="default"/>
+      </w:rPr>
+    </w:lvl>
+  </w:abstractNum>
+  <w:abstractNum w:abstractNumId="4" w15:restartNumberingAfterBreak="0">
     <w:nsid w:val="223E6E11"/>
     <w:multiLevelType w:val="multilevel"/>
     <w:tmpl w:val="0415001F"/>
@@ -3471,7 +5215,7 @@
       </w:pPr>
     </w:lvl>
   </w:abstractNum>
-  <w:abstractNum w:abstractNumId="2" w15:restartNumberingAfterBreak="0">
+  <w:abstractNum w:abstractNumId="5" w15:restartNumberingAfterBreak="0">
     <w:nsid w:val="3E237AA1"/>
     <w:multiLevelType w:val="multilevel"/>
     <w:tmpl w:val="0415001F"/>
@@ -3557,7 +5301,346 @@
       </w:pPr>
     </w:lvl>
   </w:abstractNum>
-  <w:abstractNum w:abstractNumId="3" w15:restartNumberingAfterBreak="0">
+  <w:abstractNum w:abstractNumId="6" w15:restartNumberingAfterBreak="0">
+    <w:nsid w:val="40A66608"/>
+    <w:multiLevelType w:val="hybridMultilevel"/>
+    <w:tmpl w:val="0EC027C2"/>
+    <w:lvl w:ilvl="0" w:tplc="04150001">
+      <w:start w:val="1"/>
+      <w:numFmt w:val="bullet"/>
+      <w:lvlText w:val=""/>
+      <w:lvlJc w:val="left"/>
+      <w:pPr>
+        <w:ind w:left="720" w:hanging="360"/>
+      </w:pPr>
+      <w:rPr>
+        <w:rFonts w:ascii="Symbol" w:hAnsi="Symbol" w:hint="default"/>
+      </w:rPr>
+    </w:lvl>
+    <w:lvl w:ilvl="1" w:tplc="04150003" w:tentative="1">
+      <w:start w:val="1"/>
+      <w:numFmt w:val="bullet"/>
+      <w:lvlText w:val="o"/>
+      <w:lvlJc w:val="left"/>
+      <w:pPr>
+        <w:ind w:left="1440" w:hanging="360"/>
+      </w:pPr>
+      <w:rPr>
+        <w:rFonts w:ascii="Courier New" w:hAnsi="Courier New" w:cs="Courier New" w:hint="default"/>
+      </w:rPr>
+    </w:lvl>
+    <w:lvl w:ilvl="2" w:tplc="04150005" w:tentative="1">
+      <w:start w:val="1"/>
+      <w:numFmt w:val="bullet"/>
+      <w:lvlText w:val=""/>
+      <w:lvlJc w:val="left"/>
+      <w:pPr>
+        <w:ind w:left="2160" w:hanging="360"/>
+      </w:pPr>
+      <w:rPr>
+        <w:rFonts w:ascii="Wingdings" w:hAnsi="Wingdings" w:hint="default"/>
+      </w:rPr>
+    </w:lvl>
+    <w:lvl w:ilvl="3" w:tplc="04150001" w:tentative="1">
+      <w:start w:val="1"/>
+      <w:numFmt w:val="bullet"/>
+      <w:lvlText w:val=""/>
+      <w:lvlJc w:val="left"/>
+      <w:pPr>
+        <w:ind w:left="2880" w:hanging="360"/>
+      </w:pPr>
+      <w:rPr>
+        <w:rFonts w:ascii="Symbol" w:hAnsi="Symbol" w:hint="default"/>
+      </w:rPr>
+    </w:lvl>
+    <w:lvl w:ilvl="4" w:tplc="04150003" w:tentative="1">
+      <w:start w:val="1"/>
+      <w:numFmt w:val="bullet"/>
+      <w:lvlText w:val="o"/>
+      <w:lvlJc w:val="left"/>
+      <w:pPr>
+        <w:ind w:left="3600" w:hanging="360"/>
+      </w:pPr>
+      <w:rPr>
+        <w:rFonts w:ascii="Courier New" w:hAnsi="Courier New" w:cs="Courier New" w:hint="default"/>
+      </w:rPr>
+    </w:lvl>
+    <w:lvl w:ilvl="5" w:tplc="04150005" w:tentative="1">
+      <w:start w:val="1"/>
+      <w:numFmt w:val="bullet"/>
+      <w:lvlText w:val=""/>
+      <w:lvlJc w:val="left"/>
+      <w:pPr>
+        <w:ind w:left="4320" w:hanging="360"/>
+      </w:pPr>
+      <w:rPr>
+        <w:rFonts w:ascii="Wingdings" w:hAnsi="Wingdings" w:hint="default"/>
+      </w:rPr>
+    </w:lvl>
+    <w:lvl w:ilvl="6" w:tplc="04150001" w:tentative="1">
+      <w:start w:val="1"/>
+      <w:numFmt w:val="bullet"/>
+      <w:lvlText w:val=""/>
+      <w:lvlJc w:val="left"/>
+      <w:pPr>
+        <w:ind w:left="5040" w:hanging="360"/>
+      </w:pPr>
+      <w:rPr>
+        <w:rFonts w:ascii="Symbol" w:hAnsi="Symbol" w:hint="default"/>
+      </w:rPr>
+    </w:lvl>
+    <w:lvl w:ilvl="7" w:tplc="04150003" w:tentative="1">
+      <w:start w:val="1"/>
+      <w:numFmt w:val="bullet"/>
+      <w:lvlText w:val="o"/>
+      <w:lvlJc w:val="left"/>
+      <w:pPr>
+        <w:ind w:left="5760" w:hanging="360"/>
+      </w:pPr>
+      <w:rPr>
+        <w:rFonts w:ascii="Courier New" w:hAnsi="Courier New" w:cs="Courier New" w:hint="default"/>
+      </w:rPr>
+    </w:lvl>
+    <w:lvl w:ilvl="8" w:tplc="04150005" w:tentative="1">
+      <w:start w:val="1"/>
+      <w:numFmt w:val="bullet"/>
+      <w:lvlText w:val=""/>
+      <w:lvlJc w:val="left"/>
+      <w:pPr>
+        <w:ind w:left="6480" w:hanging="360"/>
+      </w:pPr>
+      <w:rPr>
+        <w:rFonts w:ascii="Wingdings" w:hAnsi="Wingdings" w:hint="default"/>
+      </w:rPr>
+    </w:lvl>
+  </w:abstractNum>
+  <w:abstractNum w:abstractNumId="7" w15:restartNumberingAfterBreak="0">
+    <w:nsid w:val="40C75ED8"/>
+    <w:multiLevelType w:val="hybridMultilevel"/>
+    <w:tmpl w:val="9A74E9A6"/>
+    <w:lvl w:ilvl="0" w:tplc="04150001">
+      <w:start w:val="1"/>
+      <w:numFmt w:val="bullet"/>
+      <w:lvlText w:val=""/>
+      <w:lvlJc w:val="left"/>
+      <w:pPr>
+        <w:ind w:left="2138" w:hanging="360"/>
+      </w:pPr>
+      <w:rPr>
+        <w:rFonts w:ascii="Symbol" w:hAnsi="Symbol" w:hint="default"/>
+      </w:rPr>
+    </w:lvl>
+    <w:lvl w:ilvl="1" w:tplc="04150003" w:tentative="1">
+      <w:start w:val="1"/>
+      <w:numFmt w:val="bullet"/>
+      <w:lvlText w:val="o"/>
+      <w:lvlJc w:val="left"/>
+      <w:pPr>
+        <w:ind w:left="2858" w:hanging="360"/>
+      </w:pPr>
+      <w:rPr>
+        <w:rFonts w:ascii="Courier New" w:hAnsi="Courier New" w:cs="Courier New" w:hint="default"/>
+      </w:rPr>
+    </w:lvl>
+    <w:lvl w:ilvl="2" w:tplc="04150005" w:tentative="1">
+      <w:start w:val="1"/>
+      <w:numFmt w:val="bullet"/>
+      <w:lvlText w:val=""/>
+      <w:lvlJc w:val="left"/>
+      <w:pPr>
+        <w:ind w:left="3578" w:hanging="360"/>
+      </w:pPr>
+      <w:rPr>
+        <w:rFonts w:ascii="Wingdings" w:hAnsi="Wingdings" w:hint="default"/>
+      </w:rPr>
+    </w:lvl>
+    <w:lvl w:ilvl="3" w:tplc="04150001" w:tentative="1">
+      <w:start w:val="1"/>
+      <w:numFmt w:val="bullet"/>
+      <w:lvlText w:val=""/>
+      <w:lvlJc w:val="left"/>
+      <w:pPr>
+        <w:ind w:left="4298" w:hanging="360"/>
+      </w:pPr>
+      <w:rPr>
+        <w:rFonts w:ascii="Symbol" w:hAnsi="Symbol" w:hint="default"/>
+      </w:rPr>
+    </w:lvl>
+    <w:lvl w:ilvl="4" w:tplc="04150003" w:tentative="1">
+      <w:start w:val="1"/>
+      <w:numFmt w:val="bullet"/>
+      <w:lvlText w:val="o"/>
+      <w:lvlJc w:val="left"/>
+      <w:pPr>
+        <w:ind w:left="5018" w:hanging="360"/>
+      </w:pPr>
+      <w:rPr>
+        <w:rFonts w:ascii="Courier New" w:hAnsi="Courier New" w:cs="Courier New" w:hint="default"/>
+      </w:rPr>
+    </w:lvl>
+    <w:lvl w:ilvl="5" w:tplc="04150005" w:tentative="1">
+      <w:start w:val="1"/>
+      <w:numFmt w:val="bullet"/>
+      <w:lvlText w:val=""/>
+      <w:lvlJc w:val="left"/>
+      <w:pPr>
+        <w:ind w:left="5738" w:hanging="360"/>
+      </w:pPr>
+      <w:rPr>
+        <w:rFonts w:ascii="Wingdings" w:hAnsi="Wingdings" w:hint="default"/>
+      </w:rPr>
+    </w:lvl>
+    <w:lvl w:ilvl="6" w:tplc="04150001" w:tentative="1">
+      <w:start w:val="1"/>
+      <w:numFmt w:val="bullet"/>
+      <w:lvlText w:val=""/>
+      <w:lvlJc w:val="left"/>
+      <w:pPr>
+        <w:ind w:left="6458" w:hanging="360"/>
+      </w:pPr>
+      <w:rPr>
+        <w:rFonts w:ascii="Symbol" w:hAnsi="Symbol" w:hint="default"/>
+      </w:rPr>
+    </w:lvl>
+    <w:lvl w:ilvl="7" w:tplc="04150003" w:tentative="1">
+      <w:start w:val="1"/>
+      <w:numFmt w:val="bullet"/>
+      <w:lvlText w:val="o"/>
+      <w:lvlJc w:val="left"/>
+      <w:pPr>
+        <w:ind w:left="7178" w:hanging="360"/>
+      </w:pPr>
+      <w:rPr>
+        <w:rFonts w:ascii="Courier New" w:hAnsi="Courier New" w:cs="Courier New" w:hint="default"/>
+      </w:rPr>
+    </w:lvl>
+    <w:lvl w:ilvl="8" w:tplc="04150005" w:tentative="1">
+      <w:start w:val="1"/>
+      <w:numFmt w:val="bullet"/>
+      <w:lvlText w:val=""/>
+      <w:lvlJc w:val="left"/>
+      <w:pPr>
+        <w:ind w:left="7898" w:hanging="360"/>
+      </w:pPr>
+      <w:rPr>
+        <w:rFonts w:ascii="Wingdings" w:hAnsi="Wingdings" w:hint="default"/>
+      </w:rPr>
+    </w:lvl>
+  </w:abstractNum>
+  <w:abstractNum w:abstractNumId="8" w15:restartNumberingAfterBreak="0">
+    <w:nsid w:val="479D0CC0"/>
+    <w:multiLevelType w:val="hybridMultilevel"/>
+    <w:tmpl w:val="CCD2430A"/>
+    <w:lvl w:ilvl="0" w:tplc="04150001">
+      <w:start w:val="1"/>
+      <w:numFmt w:val="bullet"/>
+      <w:lvlText w:val=""/>
+      <w:lvlJc w:val="left"/>
+      <w:pPr>
+        <w:ind w:left="1854" w:hanging="360"/>
+      </w:pPr>
+      <w:rPr>
+        <w:rFonts w:ascii="Symbol" w:hAnsi="Symbol" w:hint="default"/>
+      </w:rPr>
+    </w:lvl>
+    <w:lvl w:ilvl="1" w:tplc="04150003" w:tentative="1">
+      <w:start w:val="1"/>
+      <w:numFmt w:val="bullet"/>
+      <w:lvlText w:val="o"/>
+      <w:lvlJc w:val="left"/>
+      <w:pPr>
+        <w:ind w:left="2574" w:hanging="360"/>
+      </w:pPr>
+      <w:rPr>
+        <w:rFonts w:ascii="Courier New" w:hAnsi="Courier New" w:cs="Courier New" w:hint="default"/>
+      </w:rPr>
+    </w:lvl>
+    <w:lvl w:ilvl="2" w:tplc="04150005" w:tentative="1">
+      <w:start w:val="1"/>
+      <w:numFmt w:val="bullet"/>
+      <w:lvlText w:val=""/>
+      <w:lvlJc w:val="left"/>
+      <w:pPr>
+        <w:ind w:left="3294" w:hanging="360"/>
+      </w:pPr>
+      <w:rPr>
+        <w:rFonts w:ascii="Wingdings" w:hAnsi="Wingdings" w:hint="default"/>
+      </w:rPr>
+    </w:lvl>
+    <w:lvl w:ilvl="3" w:tplc="04150001" w:tentative="1">
+      <w:start w:val="1"/>
+      <w:numFmt w:val="bullet"/>
+      <w:lvlText w:val=""/>
+      <w:lvlJc w:val="left"/>
+      <w:pPr>
+        <w:ind w:left="4014" w:hanging="360"/>
+      </w:pPr>
+      <w:rPr>
+        <w:rFonts w:ascii="Symbol" w:hAnsi="Symbol" w:hint="default"/>
+      </w:rPr>
+    </w:lvl>
+    <w:lvl w:ilvl="4" w:tplc="04150003" w:tentative="1">
+      <w:start w:val="1"/>
+      <w:numFmt w:val="bullet"/>
+      <w:lvlText w:val="o"/>
+      <w:lvlJc w:val="left"/>
+      <w:pPr>
+        <w:ind w:left="4734" w:hanging="360"/>
+      </w:pPr>
+      <w:rPr>
+        <w:rFonts w:ascii="Courier New" w:hAnsi="Courier New" w:cs="Courier New" w:hint="default"/>
+      </w:rPr>
+    </w:lvl>
+    <w:lvl w:ilvl="5" w:tplc="04150005" w:tentative="1">
+      <w:start w:val="1"/>
+      <w:numFmt w:val="bullet"/>
+      <w:lvlText w:val=""/>
+      <w:lvlJc w:val="left"/>
+      <w:pPr>
+        <w:ind w:left="5454" w:hanging="360"/>
+      </w:pPr>
+      <w:rPr>
+        <w:rFonts w:ascii="Wingdings" w:hAnsi="Wingdings" w:hint="default"/>
+      </w:rPr>
+    </w:lvl>
+    <w:lvl w:ilvl="6" w:tplc="04150001" w:tentative="1">
+      <w:start w:val="1"/>
+      <w:numFmt w:val="bullet"/>
+      <w:lvlText w:val=""/>
+      <w:lvlJc w:val="left"/>
+      <w:pPr>
+        <w:ind w:left="6174" w:hanging="360"/>
+      </w:pPr>
+      <w:rPr>
+        <w:rFonts w:ascii="Symbol" w:hAnsi="Symbol" w:hint="default"/>
+      </w:rPr>
+    </w:lvl>
+    <w:lvl w:ilvl="7" w:tplc="04150003" w:tentative="1">
+      <w:start w:val="1"/>
+      <w:numFmt w:val="bullet"/>
+      <w:lvlText w:val="o"/>
+      <w:lvlJc w:val="left"/>
+      <w:pPr>
+        <w:ind w:left="6894" w:hanging="360"/>
+      </w:pPr>
+      <w:rPr>
+        <w:rFonts w:ascii="Courier New" w:hAnsi="Courier New" w:cs="Courier New" w:hint="default"/>
+      </w:rPr>
+    </w:lvl>
+    <w:lvl w:ilvl="8" w:tplc="04150005" w:tentative="1">
+      <w:start w:val="1"/>
+      <w:numFmt w:val="bullet"/>
+      <w:lvlText w:val=""/>
+      <w:lvlJc w:val="left"/>
+      <w:pPr>
+        <w:ind w:left="7614" w:hanging="360"/>
+      </w:pPr>
+      <w:rPr>
+        <w:rFonts w:ascii="Wingdings" w:hAnsi="Wingdings" w:hint="default"/>
+      </w:rPr>
+    </w:lvl>
+  </w:abstractNum>
+  <w:abstractNum w:abstractNumId="9" w15:restartNumberingAfterBreak="0">
     <w:nsid w:val="4C150A44"/>
     <w:multiLevelType w:val="multilevel"/>
     <w:tmpl w:val="0415001F"/>
@@ -3643,7 +5726,120 @@
       </w:pPr>
     </w:lvl>
   </w:abstractNum>
-  <w:abstractNum w:abstractNumId="4" w15:restartNumberingAfterBreak="0">
+  <w:abstractNum w:abstractNumId="10" w15:restartNumberingAfterBreak="0">
+    <w:nsid w:val="4D5736D4"/>
+    <w:multiLevelType w:val="hybridMultilevel"/>
+    <w:tmpl w:val="2C7ABA96"/>
+    <w:lvl w:ilvl="0" w:tplc="04150001">
+      <w:start w:val="1"/>
+      <w:numFmt w:val="bullet"/>
+      <w:lvlText w:val=""/>
+      <w:lvlJc w:val="left"/>
+      <w:pPr>
+        <w:ind w:left="2160" w:hanging="360"/>
+      </w:pPr>
+      <w:rPr>
+        <w:rFonts w:ascii="Symbol" w:hAnsi="Symbol" w:hint="default"/>
+      </w:rPr>
+    </w:lvl>
+    <w:lvl w:ilvl="1" w:tplc="04150003" w:tentative="1">
+      <w:start w:val="1"/>
+      <w:numFmt w:val="bullet"/>
+      <w:lvlText w:val="o"/>
+      <w:lvlJc w:val="left"/>
+      <w:pPr>
+        <w:ind w:left="2880" w:hanging="360"/>
+      </w:pPr>
+      <w:rPr>
+        <w:rFonts w:ascii="Courier New" w:hAnsi="Courier New" w:cs="Courier New" w:hint="default"/>
+      </w:rPr>
+    </w:lvl>
+    <w:lvl w:ilvl="2" w:tplc="04150005" w:tentative="1">
+      <w:start w:val="1"/>
+      <w:numFmt w:val="bullet"/>
+      <w:lvlText w:val=""/>
+      <w:lvlJc w:val="left"/>
+      <w:pPr>
+        <w:ind w:left="3600" w:hanging="360"/>
+      </w:pPr>
+      <w:rPr>
+        <w:rFonts w:ascii="Wingdings" w:hAnsi="Wingdings" w:hint="default"/>
+      </w:rPr>
+    </w:lvl>
+    <w:lvl w:ilvl="3" w:tplc="04150001" w:tentative="1">
+      <w:start w:val="1"/>
+      <w:numFmt w:val="bullet"/>
+      <w:lvlText w:val=""/>
+      <w:lvlJc w:val="left"/>
+      <w:pPr>
+        <w:ind w:left="4320" w:hanging="360"/>
+      </w:pPr>
+      <w:rPr>
+        <w:rFonts w:ascii="Symbol" w:hAnsi="Symbol" w:hint="default"/>
+      </w:rPr>
+    </w:lvl>
+    <w:lvl w:ilvl="4" w:tplc="04150003" w:tentative="1">
+      <w:start w:val="1"/>
+      <w:numFmt w:val="bullet"/>
+      <w:lvlText w:val="o"/>
+      <w:lvlJc w:val="left"/>
+      <w:pPr>
+        <w:ind w:left="5040" w:hanging="360"/>
+      </w:pPr>
+      <w:rPr>
+        <w:rFonts w:ascii="Courier New" w:hAnsi="Courier New" w:cs="Courier New" w:hint="default"/>
+      </w:rPr>
+    </w:lvl>
+    <w:lvl w:ilvl="5" w:tplc="04150005" w:tentative="1">
+      <w:start w:val="1"/>
+      <w:numFmt w:val="bullet"/>
+      <w:lvlText w:val=""/>
+      <w:lvlJc w:val="left"/>
+      <w:pPr>
+        <w:ind w:left="5760" w:hanging="360"/>
+      </w:pPr>
+      <w:rPr>
+        <w:rFonts w:ascii="Wingdings" w:hAnsi="Wingdings" w:hint="default"/>
+      </w:rPr>
+    </w:lvl>
+    <w:lvl w:ilvl="6" w:tplc="04150001" w:tentative="1">
+      <w:start w:val="1"/>
+      <w:numFmt w:val="bullet"/>
+      <w:lvlText w:val=""/>
+      <w:lvlJc w:val="left"/>
+      <w:pPr>
+        <w:ind w:left="6480" w:hanging="360"/>
+      </w:pPr>
+      <w:rPr>
+        <w:rFonts w:ascii="Symbol" w:hAnsi="Symbol" w:hint="default"/>
+      </w:rPr>
+    </w:lvl>
+    <w:lvl w:ilvl="7" w:tplc="04150003" w:tentative="1">
+      <w:start w:val="1"/>
+      <w:numFmt w:val="bullet"/>
+      <w:lvlText w:val="o"/>
+      <w:lvlJc w:val="left"/>
+      <w:pPr>
+        <w:ind w:left="7200" w:hanging="360"/>
+      </w:pPr>
+      <w:rPr>
+        <w:rFonts w:ascii="Courier New" w:hAnsi="Courier New" w:cs="Courier New" w:hint="default"/>
+      </w:rPr>
+    </w:lvl>
+    <w:lvl w:ilvl="8" w:tplc="04150005" w:tentative="1">
+      <w:start w:val="1"/>
+      <w:numFmt w:val="bullet"/>
+      <w:lvlText w:val=""/>
+      <w:lvlJc w:val="left"/>
+      <w:pPr>
+        <w:ind w:left="7920" w:hanging="360"/>
+      </w:pPr>
+      <w:rPr>
+        <w:rFonts w:ascii="Wingdings" w:hAnsi="Wingdings" w:hint="default"/>
+      </w:rPr>
+    </w:lvl>
+  </w:abstractNum>
+  <w:abstractNum w:abstractNumId="11" w15:restartNumberingAfterBreak="0">
     <w:nsid w:val="5BE10A16"/>
     <w:multiLevelType w:val="multilevel"/>
     <w:tmpl w:val="91B8BCB4"/>
@@ -3764,7 +5960,233 @@
       </w:rPr>
     </w:lvl>
   </w:abstractNum>
-  <w:abstractNum w:abstractNumId="5" w15:restartNumberingAfterBreak="0">
+  <w:abstractNum w:abstractNumId="12" w15:restartNumberingAfterBreak="0">
+    <w:nsid w:val="5BF20B5A"/>
+    <w:multiLevelType w:val="hybridMultilevel"/>
+    <w:tmpl w:val="73B6A2C2"/>
+    <w:lvl w:ilvl="0" w:tplc="04150001">
+      <w:start w:val="1"/>
+      <w:numFmt w:val="bullet"/>
+      <w:lvlText w:val=""/>
+      <w:lvlJc w:val="left"/>
+      <w:pPr>
+        <w:ind w:left="1854" w:hanging="360"/>
+      </w:pPr>
+      <w:rPr>
+        <w:rFonts w:ascii="Symbol" w:hAnsi="Symbol" w:hint="default"/>
+      </w:rPr>
+    </w:lvl>
+    <w:lvl w:ilvl="1" w:tplc="04150003" w:tentative="1">
+      <w:start w:val="1"/>
+      <w:numFmt w:val="bullet"/>
+      <w:lvlText w:val="o"/>
+      <w:lvlJc w:val="left"/>
+      <w:pPr>
+        <w:ind w:left="2574" w:hanging="360"/>
+      </w:pPr>
+      <w:rPr>
+        <w:rFonts w:ascii="Courier New" w:hAnsi="Courier New" w:cs="Courier New" w:hint="default"/>
+      </w:rPr>
+    </w:lvl>
+    <w:lvl w:ilvl="2" w:tplc="04150005" w:tentative="1">
+      <w:start w:val="1"/>
+      <w:numFmt w:val="bullet"/>
+      <w:lvlText w:val=""/>
+      <w:lvlJc w:val="left"/>
+      <w:pPr>
+        <w:ind w:left="3294" w:hanging="360"/>
+      </w:pPr>
+      <w:rPr>
+        <w:rFonts w:ascii="Wingdings" w:hAnsi="Wingdings" w:hint="default"/>
+      </w:rPr>
+    </w:lvl>
+    <w:lvl w:ilvl="3" w:tplc="04150001" w:tentative="1">
+      <w:start w:val="1"/>
+      <w:numFmt w:val="bullet"/>
+      <w:lvlText w:val=""/>
+      <w:lvlJc w:val="left"/>
+      <w:pPr>
+        <w:ind w:left="4014" w:hanging="360"/>
+      </w:pPr>
+      <w:rPr>
+        <w:rFonts w:ascii="Symbol" w:hAnsi="Symbol" w:hint="default"/>
+      </w:rPr>
+    </w:lvl>
+    <w:lvl w:ilvl="4" w:tplc="04150003" w:tentative="1">
+      <w:start w:val="1"/>
+      <w:numFmt w:val="bullet"/>
+      <w:lvlText w:val="o"/>
+      <w:lvlJc w:val="left"/>
+      <w:pPr>
+        <w:ind w:left="4734" w:hanging="360"/>
+      </w:pPr>
+      <w:rPr>
+        <w:rFonts w:ascii="Courier New" w:hAnsi="Courier New" w:cs="Courier New" w:hint="default"/>
+      </w:rPr>
+    </w:lvl>
+    <w:lvl w:ilvl="5" w:tplc="04150005" w:tentative="1">
+      <w:start w:val="1"/>
+      <w:numFmt w:val="bullet"/>
+      <w:lvlText w:val=""/>
+      <w:lvlJc w:val="left"/>
+      <w:pPr>
+        <w:ind w:left="5454" w:hanging="360"/>
+      </w:pPr>
+      <w:rPr>
+        <w:rFonts w:ascii="Wingdings" w:hAnsi="Wingdings" w:hint="default"/>
+      </w:rPr>
+    </w:lvl>
+    <w:lvl w:ilvl="6" w:tplc="04150001" w:tentative="1">
+      <w:start w:val="1"/>
+      <w:numFmt w:val="bullet"/>
+      <w:lvlText w:val=""/>
+      <w:lvlJc w:val="left"/>
+      <w:pPr>
+        <w:ind w:left="6174" w:hanging="360"/>
+      </w:pPr>
+      <w:rPr>
+        <w:rFonts w:ascii="Symbol" w:hAnsi="Symbol" w:hint="default"/>
+      </w:rPr>
+    </w:lvl>
+    <w:lvl w:ilvl="7" w:tplc="04150003" w:tentative="1">
+      <w:start w:val="1"/>
+      <w:numFmt w:val="bullet"/>
+      <w:lvlText w:val="o"/>
+      <w:lvlJc w:val="left"/>
+      <w:pPr>
+        <w:ind w:left="6894" w:hanging="360"/>
+      </w:pPr>
+      <w:rPr>
+        <w:rFonts w:ascii="Courier New" w:hAnsi="Courier New" w:cs="Courier New" w:hint="default"/>
+      </w:rPr>
+    </w:lvl>
+    <w:lvl w:ilvl="8" w:tplc="04150005" w:tentative="1">
+      <w:start w:val="1"/>
+      <w:numFmt w:val="bullet"/>
+      <w:lvlText w:val=""/>
+      <w:lvlJc w:val="left"/>
+      <w:pPr>
+        <w:ind w:left="7614" w:hanging="360"/>
+      </w:pPr>
+      <w:rPr>
+        <w:rFonts w:ascii="Wingdings" w:hAnsi="Wingdings" w:hint="default"/>
+      </w:rPr>
+    </w:lvl>
+  </w:abstractNum>
+  <w:abstractNum w:abstractNumId="13" w15:restartNumberingAfterBreak="0">
+    <w:nsid w:val="5D3159D6"/>
+    <w:multiLevelType w:val="hybridMultilevel"/>
+    <w:tmpl w:val="4386DFE0"/>
+    <w:lvl w:ilvl="0" w:tplc="04150001">
+      <w:start w:val="1"/>
+      <w:numFmt w:val="bullet"/>
+      <w:lvlText w:val=""/>
+      <w:lvlJc w:val="left"/>
+      <w:pPr>
+        <w:ind w:left="2160" w:hanging="360"/>
+      </w:pPr>
+      <w:rPr>
+        <w:rFonts w:ascii="Symbol" w:hAnsi="Symbol" w:hint="default"/>
+      </w:rPr>
+    </w:lvl>
+    <w:lvl w:ilvl="1" w:tplc="04150003" w:tentative="1">
+      <w:start w:val="1"/>
+      <w:numFmt w:val="bullet"/>
+      <w:lvlText w:val="o"/>
+      <w:lvlJc w:val="left"/>
+      <w:pPr>
+        <w:ind w:left="2880" w:hanging="360"/>
+      </w:pPr>
+      <w:rPr>
+        <w:rFonts w:ascii="Courier New" w:hAnsi="Courier New" w:cs="Courier New" w:hint="default"/>
+      </w:rPr>
+    </w:lvl>
+    <w:lvl w:ilvl="2" w:tplc="04150005" w:tentative="1">
+      <w:start w:val="1"/>
+      <w:numFmt w:val="bullet"/>
+      <w:lvlText w:val=""/>
+      <w:lvlJc w:val="left"/>
+      <w:pPr>
+        <w:ind w:left="3600" w:hanging="360"/>
+      </w:pPr>
+      <w:rPr>
+        <w:rFonts w:ascii="Wingdings" w:hAnsi="Wingdings" w:hint="default"/>
+      </w:rPr>
+    </w:lvl>
+    <w:lvl w:ilvl="3" w:tplc="04150001" w:tentative="1">
+      <w:start w:val="1"/>
+      <w:numFmt w:val="bullet"/>
+      <w:lvlText w:val=""/>
+      <w:lvlJc w:val="left"/>
+      <w:pPr>
+        <w:ind w:left="4320" w:hanging="360"/>
+      </w:pPr>
+      <w:rPr>
+        <w:rFonts w:ascii="Symbol" w:hAnsi="Symbol" w:hint="default"/>
+      </w:rPr>
+    </w:lvl>
+    <w:lvl w:ilvl="4" w:tplc="04150003" w:tentative="1">
+      <w:start w:val="1"/>
+      <w:numFmt w:val="bullet"/>
+      <w:lvlText w:val="o"/>
+      <w:lvlJc w:val="left"/>
+      <w:pPr>
+        <w:ind w:left="5040" w:hanging="360"/>
+      </w:pPr>
+      <w:rPr>
+        <w:rFonts w:ascii="Courier New" w:hAnsi="Courier New" w:cs="Courier New" w:hint="default"/>
+      </w:rPr>
+    </w:lvl>
+    <w:lvl w:ilvl="5" w:tplc="04150005" w:tentative="1">
+      <w:start w:val="1"/>
+      <w:numFmt w:val="bullet"/>
+      <w:lvlText w:val=""/>
+      <w:lvlJc w:val="left"/>
+      <w:pPr>
+        <w:ind w:left="5760" w:hanging="360"/>
+      </w:pPr>
+      <w:rPr>
+        <w:rFonts w:ascii="Wingdings" w:hAnsi="Wingdings" w:hint="default"/>
+      </w:rPr>
+    </w:lvl>
+    <w:lvl w:ilvl="6" w:tplc="04150001" w:tentative="1">
+      <w:start w:val="1"/>
+      <w:numFmt w:val="bullet"/>
+      <w:lvlText w:val=""/>
+      <w:lvlJc w:val="left"/>
+      <w:pPr>
+        <w:ind w:left="6480" w:hanging="360"/>
+      </w:pPr>
+      <w:rPr>
+        <w:rFonts w:ascii="Symbol" w:hAnsi="Symbol" w:hint="default"/>
+      </w:rPr>
+    </w:lvl>
+    <w:lvl w:ilvl="7" w:tplc="04150003" w:tentative="1">
+      <w:start w:val="1"/>
+      <w:numFmt w:val="bullet"/>
+      <w:lvlText w:val="o"/>
+      <w:lvlJc w:val="left"/>
+      <w:pPr>
+        <w:ind w:left="7200" w:hanging="360"/>
+      </w:pPr>
+      <w:rPr>
+        <w:rFonts w:ascii="Courier New" w:hAnsi="Courier New" w:cs="Courier New" w:hint="default"/>
+      </w:rPr>
+    </w:lvl>
+    <w:lvl w:ilvl="8" w:tplc="04150005" w:tentative="1">
+      <w:start w:val="1"/>
+      <w:numFmt w:val="bullet"/>
+      <w:lvlText w:val=""/>
+      <w:lvlJc w:val="left"/>
+      <w:pPr>
+        <w:ind w:left="7920" w:hanging="360"/>
+      </w:pPr>
+      <w:rPr>
+        <w:rFonts w:ascii="Wingdings" w:hAnsi="Wingdings" w:hint="default"/>
+      </w:rPr>
+    </w:lvl>
+  </w:abstractNum>
+  <w:abstractNum w:abstractNumId="14" w15:restartNumberingAfterBreak="0">
     <w:nsid w:val="5F04619D"/>
     <w:multiLevelType w:val="multilevel"/>
     <w:tmpl w:val="0415001F"/>
@@ -3850,7 +6272,346 @@
       </w:pPr>
     </w:lvl>
   </w:abstractNum>
-  <w:abstractNum w:abstractNumId="6" w15:restartNumberingAfterBreak="0">
+  <w:abstractNum w:abstractNumId="15" w15:restartNumberingAfterBreak="0">
+    <w:nsid w:val="66BB72A5"/>
+    <w:multiLevelType w:val="hybridMultilevel"/>
+    <w:tmpl w:val="C5DC2F34"/>
+    <w:lvl w:ilvl="0" w:tplc="04150001">
+      <w:start w:val="1"/>
+      <w:numFmt w:val="bullet"/>
+      <w:lvlText w:val=""/>
+      <w:lvlJc w:val="left"/>
+      <w:pPr>
+        <w:ind w:left="2160" w:hanging="360"/>
+      </w:pPr>
+      <w:rPr>
+        <w:rFonts w:ascii="Symbol" w:hAnsi="Symbol" w:hint="default"/>
+      </w:rPr>
+    </w:lvl>
+    <w:lvl w:ilvl="1" w:tplc="04150003" w:tentative="1">
+      <w:start w:val="1"/>
+      <w:numFmt w:val="bullet"/>
+      <w:lvlText w:val="o"/>
+      <w:lvlJc w:val="left"/>
+      <w:pPr>
+        <w:ind w:left="2880" w:hanging="360"/>
+      </w:pPr>
+      <w:rPr>
+        <w:rFonts w:ascii="Courier New" w:hAnsi="Courier New" w:cs="Courier New" w:hint="default"/>
+      </w:rPr>
+    </w:lvl>
+    <w:lvl w:ilvl="2" w:tplc="04150005" w:tentative="1">
+      <w:start w:val="1"/>
+      <w:numFmt w:val="bullet"/>
+      <w:lvlText w:val=""/>
+      <w:lvlJc w:val="left"/>
+      <w:pPr>
+        <w:ind w:left="3600" w:hanging="360"/>
+      </w:pPr>
+      <w:rPr>
+        <w:rFonts w:ascii="Wingdings" w:hAnsi="Wingdings" w:hint="default"/>
+      </w:rPr>
+    </w:lvl>
+    <w:lvl w:ilvl="3" w:tplc="04150001" w:tentative="1">
+      <w:start w:val="1"/>
+      <w:numFmt w:val="bullet"/>
+      <w:lvlText w:val=""/>
+      <w:lvlJc w:val="left"/>
+      <w:pPr>
+        <w:ind w:left="4320" w:hanging="360"/>
+      </w:pPr>
+      <w:rPr>
+        <w:rFonts w:ascii="Symbol" w:hAnsi="Symbol" w:hint="default"/>
+      </w:rPr>
+    </w:lvl>
+    <w:lvl w:ilvl="4" w:tplc="04150003" w:tentative="1">
+      <w:start w:val="1"/>
+      <w:numFmt w:val="bullet"/>
+      <w:lvlText w:val="o"/>
+      <w:lvlJc w:val="left"/>
+      <w:pPr>
+        <w:ind w:left="5040" w:hanging="360"/>
+      </w:pPr>
+      <w:rPr>
+        <w:rFonts w:ascii="Courier New" w:hAnsi="Courier New" w:cs="Courier New" w:hint="default"/>
+      </w:rPr>
+    </w:lvl>
+    <w:lvl w:ilvl="5" w:tplc="04150005" w:tentative="1">
+      <w:start w:val="1"/>
+      <w:numFmt w:val="bullet"/>
+      <w:lvlText w:val=""/>
+      <w:lvlJc w:val="left"/>
+      <w:pPr>
+        <w:ind w:left="5760" w:hanging="360"/>
+      </w:pPr>
+      <w:rPr>
+        <w:rFonts w:ascii="Wingdings" w:hAnsi="Wingdings" w:hint="default"/>
+      </w:rPr>
+    </w:lvl>
+    <w:lvl w:ilvl="6" w:tplc="04150001" w:tentative="1">
+      <w:start w:val="1"/>
+      <w:numFmt w:val="bullet"/>
+      <w:lvlText w:val=""/>
+      <w:lvlJc w:val="left"/>
+      <w:pPr>
+        <w:ind w:left="6480" w:hanging="360"/>
+      </w:pPr>
+      <w:rPr>
+        <w:rFonts w:ascii="Symbol" w:hAnsi="Symbol" w:hint="default"/>
+      </w:rPr>
+    </w:lvl>
+    <w:lvl w:ilvl="7" w:tplc="04150003" w:tentative="1">
+      <w:start w:val="1"/>
+      <w:numFmt w:val="bullet"/>
+      <w:lvlText w:val="o"/>
+      <w:lvlJc w:val="left"/>
+      <w:pPr>
+        <w:ind w:left="7200" w:hanging="360"/>
+      </w:pPr>
+      <w:rPr>
+        <w:rFonts w:ascii="Courier New" w:hAnsi="Courier New" w:cs="Courier New" w:hint="default"/>
+      </w:rPr>
+    </w:lvl>
+    <w:lvl w:ilvl="8" w:tplc="04150005" w:tentative="1">
+      <w:start w:val="1"/>
+      <w:numFmt w:val="bullet"/>
+      <w:lvlText w:val=""/>
+      <w:lvlJc w:val="left"/>
+      <w:pPr>
+        <w:ind w:left="7920" w:hanging="360"/>
+      </w:pPr>
+      <w:rPr>
+        <w:rFonts w:ascii="Wingdings" w:hAnsi="Wingdings" w:hint="default"/>
+      </w:rPr>
+    </w:lvl>
+  </w:abstractNum>
+  <w:abstractNum w:abstractNumId="16" w15:restartNumberingAfterBreak="0">
+    <w:nsid w:val="68BE16DC"/>
+    <w:multiLevelType w:val="hybridMultilevel"/>
+    <w:tmpl w:val="723E4E94"/>
+    <w:lvl w:ilvl="0" w:tplc="04150001">
+      <w:start w:val="1"/>
+      <w:numFmt w:val="bullet"/>
+      <w:lvlText w:val=""/>
+      <w:lvlJc w:val="left"/>
+      <w:pPr>
+        <w:ind w:left="2160" w:hanging="360"/>
+      </w:pPr>
+      <w:rPr>
+        <w:rFonts w:ascii="Symbol" w:hAnsi="Symbol" w:hint="default"/>
+      </w:rPr>
+    </w:lvl>
+    <w:lvl w:ilvl="1" w:tplc="04150003" w:tentative="1">
+      <w:start w:val="1"/>
+      <w:numFmt w:val="bullet"/>
+      <w:lvlText w:val="o"/>
+      <w:lvlJc w:val="left"/>
+      <w:pPr>
+        <w:ind w:left="2880" w:hanging="360"/>
+      </w:pPr>
+      <w:rPr>
+        <w:rFonts w:ascii="Courier New" w:hAnsi="Courier New" w:cs="Courier New" w:hint="default"/>
+      </w:rPr>
+    </w:lvl>
+    <w:lvl w:ilvl="2" w:tplc="04150005" w:tentative="1">
+      <w:start w:val="1"/>
+      <w:numFmt w:val="bullet"/>
+      <w:lvlText w:val=""/>
+      <w:lvlJc w:val="left"/>
+      <w:pPr>
+        <w:ind w:left="3600" w:hanging="360"/>
+      </w:pPr>
+      <w:rPr>
+        <w:rFonts w:ascii="Wingdings" w:hAnsi="Wingdings" w:hint="default"/>
+      </w:rPr>
+    </w:lvl>
+    <w:lvl w:ilvl="3" w:tplc="04150001" w:tentative="1">
+      <w:start w:val="1"/>
+      <w:numFmt w:val="bullet"/>
+      <w:lvlText w:val=""/>
+      <w:lvlJc w:val="left"/>
+      <w:pPr>
+        <w:ind w:left="4320" w:hanging="360"/>
+      </w:pPr>
+      <w:rPr>
+        <w:rFonts w:ascii="Symbol" w:hAnsi="Symbol" w:hint="default"/>
+      </w:rPr>
+    </w:lvl>
+    <w:lvl w:ilvl="4" w:tplc="04150003" w:tentative="1">
+      <w:start w:val="1"/>
+      <w:numFmt w:val="bullet"/>
+      <w:lvlText w:val="o"/>
+      <w:lvlJc w:val="left"/>
+      <w:pPr>
+        <w:ind w:left="5040" w:hanging="360"/>
+      </w:pPr>
+      <w:rPr>
+        <w:rFonts w:ascii="Courier New" w:hAnsi="Courier New" w:cs="Courier New" w:hint="default"/>
+      </w:rPr>
+    </w:lvl>
+    <w:lvl w:ilvl="5" w:tplc="04150005" w:tentative="1">
+      <w:start w:val="1"/>
+      <w:numFmt w:val="bullet"/>
+      <w:lvlText w:val=""/>
+      <w:lvlJc w:val="left"/>
+      <w:pPr>
+        <w:ind w:left="5760" w:hanging="360"/>
+      </w:pPr>
+      <w:rPr>
+        <w:rFonts w:ascii="Wingdings" w:hAnsi="Wingdings" w:hint="default"/>
+      </w:rPr>
+    </w:lvl>
+    <w:lvl w:ilvl="6" w:tplc="04150001" w:tentative="1">
+      <w:start w:val="1"/>
+      <w:numFmt w:val="bullet"/>
+      <w:lvlText w:val=""/>
+      <w:lvlJc w:val="left"/>
+      <w:pPr>
+        <w:ind w:left="6480" w:hanging="360"/>
+      </w:pPr>
+      <w:rPr>
+        <w:rFonts w:ascii="Symbol" w:hAnsi="Symbol" w:hint="default"/>
+      </w:rPr>
+    </w:lvl>
+    <w:lvl w:ilvl="7" w:tplc="04150003" w:tentative="1">
+      <w:start w:val="1"/>
+      <w:numFmt w:val="bullet"/>
+      <w:lvlText w:val="o"/>
+      <w:lvlJc w:val="left"/>
+      <w:pPr>
+        <w:ind w:left="7200" w:hanging="360"/>
+      </w:pPr>
+      <w:rPr>
+        <w:rFonts w:ascii="Courier New" w:hAnsi="Courier New" w:cs="Courier New" w:hint="default"/>
+      </w:rPr>
+    </w:lvl>
+    <w:lvl w:ilvl="8" w:tplc="04150005" w:tentative="1">
+      <w:start w:val="1"/>
+      <w:numFmt w:val="bullet"/>
+      <w:lvlText w:val=""/>
+      <w:lvlJc w:val="left"/>
+      <w:pPr>
+        <w:ind w:left="7920" w:hanging="360"/>
+      </w:pPr>
+      <w:rPr>
+        <w:rFonts w:ascii="Wingdings" w:hAnsi="Wingdings" w:hint="default"/>
+      </w:rPr>
+    </w:lvl>
+  </w:abstractNum>
+  <w:abstractNum w:abstractNumId="17" w15:restartNumberingAfterBreak="0">
+    <w:nsid w:val="6910471D"/>
+    <w:multiLevelType w:val="hybridMultilevel"/>
+    <w:tmpl w:val="B442F702"/>
+    <w:lvl w:ilvl="0" w:tplc="04150001">
+      <w:start w:val="1"/>
+      <w:numFmt w:val="bullet"/>
+      <w:lvlText w:val=""/>
+      <w:lvlJc w:val="left"/>
+      <w:pPr>
+        <w:ind w:left="2160" w:hanging="360"/>
+      </w:pPr>
+      <w:rPr>
+        <w:rFonts w:ascii="Symbol" w:hAnsi="Symbol" w:hint="default"/>
+      </w:rPr>
+    </w:lvl>
+    <w:lvl w:ilvl="1" w:tplc="04150003" w:tentative="1">
+      <w:start w:val="1"/>
+      <w:numFmt w:val="bullet"/>
+      <w:lvlText w:val="o"/>
+      <w:lvlJc w:val="left"/>
+      <w:pPr>
+        <w:ind w:left="2880" w:hanging="360"/>
+      </w:pPr>
+      <w:rPr>
+        <w:rFonts w:ascii="Courier New" w:hAnsi="Courier New" w:cs="Courier New" w:hint="default"/>
+      </w:rPr>
+    </w:lvl>
+    <w:lvl w:ilvl="2" w:tplc="04150005" w:tentative="1">
+      <w:start w:val="1"/>
+      <w:numFmt w:val="bullet"/>
+      <w:lvlText w:val=""/>
+      <w:lvlJc w:val="left"/>
+      <w:pPr>
+        <w:ind w:left="3600" w:hanging="360"/>
+      </w:pPr>
+      <w:rPr>
+        <w:rFonts w:ascii="Wingdings" w:hAnsi="Wingdings" w:hint="default"/>
+      </w:rPr>
+    </w:lvl>
+    <w:lvl w:ilvl="3" w:tplc="04150001" w:tentative="1">
+      <w:start w:val="1"/>
+      <w:numFmt w:val="bullet"/>
+      <w:lvlText w:val=""/>
+      <w:lvlJc w:val="left"/>
+      <w:pPr>
+        <w:ind w:left="4320" w:hanging="360"/>
+      </w:pPr>
+      <w:rPr>
+        <w:rFonts w:ascii="Symbol" w:hAnsi="Symbol" w:hint="default"/>
+      </w:rPr>
+    </w:lvl>
+    <w:lvl w:ilvl="4" w:tplc="04150003" w:tentative="1">
+      <w:start w:val="1"/>
+      <w:numFmt w:val="bullet"/>
+      <w:lvlText w:val="o"/>
+      <w:lvlJc w:val="left"/>
+      <w:pPr>
+        <w:ind w:left="5040" w:hanging="360"/>
+      </w:pPr>
+      <w:rPr>
+        <w:rFonts w:ascii="Courier New" w:hAnsi="Courier New" w:cs="Courier New" w:hint="default"/>
+      </w:rPr>
+    </w:lvl>
+    <w:lvl w:ilvl="5" w:tplc="04150005" w:tentative="1">
+      <w:start w:val="1"/>
+      <w:numFmt w:val="bullet"/>
+      <w:lvlText w:val=""/>
+      <w:lvlJc w:val="left"/>
+      <w:pPr>
+        <w:ind w:left="5760" w:hanging="360"/>
+      </w:pPr>
+      <w:rPr>
+        <w:rFonts w:ascii="Wingdings" w:hAnsi="Wingdings" w:hint="default"/>
+      </w:rPr>
+    </w:lvl>
+    <w:lvl w:ilvl="6" w:tplc="04150001" w:tentative="1">
+      <w:start w:val="1"/>
+      <w:numFmt w:val="bullet"/>
+      <w:lvlText w:val=""/>
+      <w:lvlJc w:val="left"/>
+      <w:pPr>
+        <w:ind w:left="6480" w:hanging="360"/>
+      </w:pPr>
+      <w:rPr>
+        <w:rFonts w:ascii="Symbol" w:hAnsi="Symbol" w:hint="default"/>
+      </w:rPr>
+    </w:lvl>
+    <w:lvl w:ilvl="7" w:tplc="04150003" w:tentative="1">
+      <w:start w:val="1"/>
+      <w:numFmt w:val="bullet"/>
+      <w:lvlText w:val="o"/>
+      <w:lvlJc w:val="left"/>
+      <w:pPr>
+        <w:ind w:left="7200" w:hanging="360"/>
+      </w:pPr>
+      <w:rPr>
+        <w:rFonts w:ascii="Courier New" w:hAnsi="Courier New" w:cs="Courier New" w:hint="default"/>
+      </w:rPr>
+    </w:lvl>
+    <w:lvl w:ilvl="8" w:tplc="04150005" w:tentative="1">
+      <w:start w:val="1"/>
+      <w:numFmt w:val="bullet"/>
+      <w:lvlText w:val=""/>
+      <w:lvlJc w:val="left"/>
+      <w:pPr>
+        <w:ind w:left="7920" w:hanging="360"/>
+      </w:pPr>
+      <w:rPr>
+        <w:rFonts w:ascii="Wingdings" w:hAnsi="Wingdings" w:hint="default"/>
+      </w:rPr>
+    </w:lvl>
+  </w:abstractNum>
+  <w:abstractNum w:abstractNumId="18" w15:restartNumberingAfterBreak="0">
     <w:nsid w:val="751576DD"/>
     <w:multiLevelType w:val="multilevel"/>
     <w:tmpl w:val="0415001F"/>
@@ -3936,7 +6697,96 @@
       </w:pPr>
     </w:lvl>
   </w:abstractNum>
-  <w:abstractNum w:abstractNumId="7" w15:restartNumberingAfterBreak="0">
+  <w:abstractNum w:abstractNumId="19" w15:restartNumberingAfterBreak="0">
+    <w:nsid w:val="76057BA7"/>
+    <w:multiLevelType w:val="hybridMultilevel"/>
+    <w:tmpl w:val="A6742314"/>
+    <w:lvl w:ilvl="0" w:tplc="0415000F">
+      <w:start w:val="1"/>
+      <w:numFmt w:val="decimal"/>
+      <w:lvlText w:val="%1."/>
+      <w:lvlJc w:val="left"/>
+      <w:pPr>
+        <w:ind w:left="720" w:hanging="360"/>
+      </w:pPr>
+    </w:lvl>
+    <w:lvl w:ilvl="1" w:tplc="04150001">
+      <w:start w:val="1"/>
+      <w:numFmt w:val="bullet"/>
+      <w:lvlText w:val=""/>
+      <w:lvlJc w:val="left"/>
+      <w:pPr>
+        <w:ind w:left="1440" w:hanging="360"/>
+      </w:pPr>
+      <w:rPr>
+        <w:rFonts w:ascii="Symbol" w:hAnsi="Symbol" w:hint="default"/>
+      </w:rPr>
+    </w:lvl>
+    <w:lvl w:ilvl="2" w:tplc="0415001B" w:tentative="1">
+      <w:start w:val="1"/>
+      <w:numFmt w:val="lowerRoman"/>
+      <w:lvlText w:val="%3."/>
+      <w:lvlJc w:val="right"/>
+      <w:pPr>
+        <w:ind w:left="2160" w:hanging="180"/>
+      </w:pPr>
+    </w:lvl>
+    <w:lvl w:ilvl="3" w:tplc="0415000F" w:tentative="1">
+      <w:start w:val="1"/>
+      <w:numFmt w:val="decimal"/>
+      <w:lvlText w:val="%4."/>
+      <w:lvlJc w:val="left"/>
+      <w:pPr>
+        <w:ind w:left="2880" w:hanging="360"/>
+      </w:pPr>
+    </w:lvl>
+    <w:lvl w:ilvl="4" w:tplc="04150019" w:tentative="1">
+      <w:start w:val="1"/>
+      <w:numFmt w:val="lowerLetter"/>
+      <w:lvlText w:val="%5."/>
+      <w:lvlJc w:val="left"/>
+      <w:pPr>
+        <w:ind w:left="3600" w:hanging="360"/>
+      </w:pPr>
+    </w:lvl>
+    <w:lvl w:ilvl="5" w:tplc="0415001B" w:tentative="1">
+      <w:start w:val="1"/>
+      <w:numFmt w:val="lowerRoman"/>
+      <w:lvlText w:val="%6."/>
+      <w:lvlJc w:val="right"/>
+      <w:pPr>
+        <w:ind w:left="4320" w:hanging="180"/>
+      </w:pPr>
+    </w:lvl>
+    <w:lvl w:ilvl="6" w:tplc="0415000F" w:tentative="1">
+      <w:start w:val="1"/>
+      <w:numFmt w:val="decimal"/>
+      <w:lvlText w:val="%7."/>
+      <w:lvlJc w:val="left"/>
+      <w:pPr>
+        <w:ind w:left="5040" w:hanging="360"/>
+      </w:pPr>
+    </w:lvl>
+    <w:lvl w:ilvl="7" w:tplc="04150019" w:tentative="1">
+      <w:start w:val="1"/>
+      <w:numFmt w:val="lowerLetter"/>
+      <w:lvlText w:val="%8."/>
+      <w:lvlJc w:val="left"/>
+      <w:pPr>
+        <w:ind w:left="5760" w:hanging="360"/>
+      </w:pPr>
+    </w:lvl>
+    <w:lvl w:ilvl="8" w:tplc="0415001B" w:tentative="1">
+      <w:start w:val="1"/>
+      <w:numFmt w:val="lowerRoman"/>
+      <w:lvlText w:val="%9."/>
+      <w:lvlJc w:val="right"/>
+      <w:pPr>
+        <w:ind w:left="6480" w:hanging="180"/>
+      </w:pPr>
+    </w:lvl>
+  </w:abstractNum>
+  <w:abstractNum w:abstractNumId="20" w15:restartNumberingAfterBreak="0">
     <w:nsid w:val="77432827"/>
     <w:multiLevelType w:val="multilevel"/>
     <w:tmpl w:val="97DC5D68"/>
@@ -4022,7 +6872,7 @@
       </w:pPr>
     </w:lvl>
   </w:abstractNum>
-  <w:abstractNum w:abstractNumId="8" w15:restartNumberingAfterBreak="0">
+  <w:abstractNum w:abstractNumId="21" w15:restartNumberingAfterBreak="0">
     <w:nsid w:val="7B6B1331"/>
     <w:multiLevelType w:val="hybridMultilevel"/>
     <w:tmpl w:val="28803E00"/>
@@ -4135,11 +6985,124 @@
       </w:rPr>
     </w:lvl>
   </w:abstractNum>
+  <w:abstractNum w:abstractNumId="22" w15:restartNumberingAfterBreak="0">
+    <w:nsid w:val="7F553F53"/>
+    <w:multiLevelType w:val="hybridMultilevel"/>
+    <w:tmpl w:val="2272F8CA"/>
+    <w:lvl w:ilvl="0" w:tplc="04150001">
+      <w:start w:val="1"/>
+      <w:numFmt w:val="bullet"/>
+      <w:lvlText w:val=""/>
+      <w:lvlJc w:val="left"/>
+      <w:pPr>
+        <w:ind w:left="2160" w:hanging="360"/>
+      </w:pPr>
+      <w:rPr>
+        <w:rFonts w:ascii="Symbol" w:hAnsi="Symbol" w:hint="default"/>
+      </w:rPr>
+    </w:lvl>
+    <w:lvl w:ilvl="1" w:tplc="04150003" w:tentative="1">
+      <w:start w:val="1"/>
+      <w:numFmt w:val="bullet"/>
+      <w:lvlText w:val="o"/>
+      <w:lvlJc w:val="left"/>
+      <w:pPr>
+        <w:ind w:left="2880" w:hanging="360"/>
+      </w:pPr>
+      <w:rPr>
+        <w:rFonts w:ascii="Courier New" w:hAnsi="Courier New" w:cs="Courier New" w:hint="default"/>
+      </w:rPr>
+    </w:lvl>
+    <w:lvl w:ilvl="2" w:tplc="04150005" w:tentative="1">
+      <w:start w:val="1"/>
+      <w:numFmt w:val="bullet"/>
+      <w:lvlText w:val=""/>
+      <w:lvlJc w:val="left"/>
+      <w:pPr>
+        <w:ind w:left="3600" w:hanging="360"/>
+      </w:pPr>
+      <w:rPr>
+        <w:rFonts w:ascii="Wingdings" w:hAnsi="Wingdings" w:hint="default"/>
+      </w:rPr>
+    </w:lvl>
+    <w:lvl w:ilvl="3" w:tplc="04150001" w:tentative="1">
+      <w:start w:val="1"/>
+      <w:numFmt w:val="bullet"/>
+      <w:lvlText w:val=""/>
+      <w:lvlJc w:val="left"/>
+      <w:pPr>
+        <w:ind w:left="4320" w:hanging="360"/>
+      </w:pPr>
+      <w:rPr>
+        <w:rFonts w:ascii="Symbol" w:hAnsi="Symbol" w:hint="default"/>
+      </w:rPr>
+    </w:lvl>
+    <w:lvl w:ilvl="4" w:tplc="04150003" w:tentative="1">
+      <w:start w:val="1"/>
+      <w:numFmt w:val="bullet"/>
+      <w:lvlText w:val="o"/>
+      <w:lvlJc w:val="left"/>
+      <w:pPr>
+        <w:ind w:left="5040" w:hanging="360"/>
+      </w:pPr>
+      <w:rPr>
+        <w:rFonts w:ascii="Courier New" w:hAnsi="Courier New" w:cs="Courier New" w:hint="default"/>
+      </w:rPr>
+    </w:lvl>
+    <w:lvl w:ilvl="5" w:tplc="04150005" w:tentative="1">
+      <w:start w:val="1"/>
+      <w:numFmt w:val="bullet"/>
+      <w:lvlText w:val=""/>
+      <w:lvlJc w:val="left"/>
+      <w:pPr>
+        <w:ind w:left="5760" w:hanging="360"/>
+      </w:pPr>
+      <w:rPr>
+        <w:rFonts w:ascii="Wingdings" w:hAnsi="Wingdings" w:hint="default"/>
+      </w:rPr>
+    </w:lvl>
+    <w:lvl w:ilvl="6" w:tplc="04150001" w:tentative="1">
+      <w:start w:val="1"/>
+      <w:numFmt w:val="bullet"/>
+      <w:lvlText w:val=""/>
+      <w:lvlJc w:val="left"/>
+      <w:pPr>
+        <w:ind w:left="6480" w:hanging="360"/>
+      </w:pPr>
+      <w:rPr>
+        <w:rFonts w:ascii="Symbol" w:hAnsi="Symbol" w:hint="default"/>
+      </w:rPr>
+    </w:lvl>
+    <w:lvl w:ilvl="7" w:tplc="04150003" w:tentative="1">
+      <w:start w:val="1"/>
+      <w:numFmt w:val="bullet"/>
+      <w:lvlText w:val="o"/>
+      <w:lvlJc w:val="left"/>
+      <w:pPr>
+        <w:ind w:left="7200" w:hanging="360"/>
+      </w:pPr>
+      <w:rPr>
+        <w:rFonts w:ascii="Courier New" w:hAnsi="Courier New" w:cs="Courier New" w:hint="default"/>
+      </w:rPr>
+    </w:lvl>
+    <w:lvl w:ilvl="8" w:tplc="04150005" w:tentative="1">
+      <w:start w:val="1"/>
+      <w:numFmt w:val="bullet"/>
+      <w:lvlText w:val=""/>
+      <w:lvlJc w:val="left"/>
+      <w:pPr>
+        <w:ind w:left="7920" w:hanging="360"/>
+      </w:pPr>
+      <w:rPr>
+        <w:rFonts w:ascii="Wingdings" w:hAnsi="Wingdings" w:hint="default"/>
+      </w:rPr>
+    </w:lvl>
+  </w:abstractNum>
   <w:num w:numId="1">
-    <w:abstractNumId w:val="4"/>
+    <w:abstractNumId w:val="11"/>
   </w:num>
   <w:num w:numId="2">
-    <w:abstractNumId w:val="1"/>
+    <w:abstractNumId w:val="4"/>
     <w:lvlOverride w:ilvl="0">
       <w:startOverride w:val="1"/>
     </w:lvlOverride>
@@ -4169,7 +7132,7 @@
     </w:lvlOverride>
   </w:num>
   <w:num w:numId="3">
-    <w:abstractNumId w:val="7"/>
+    <w:abstractNumId w:val="20"/>
     <w:lvlOverride w:ilvl="0">
       <w:startOverride w:val="1"/>
     </w:lvlOverride>
@@ -4199,22 +7162,64 @@
     </w:lvlOverride>
   </w:num>
   <w:num w:numId="4">
+    <w:abstractNumId w:val="21"/>
+  </w:num>
+  <w:num w:numId="5">
+    <w:abstractNumId w:val="14"/>
+  </w:num>
+  <w:num w:numId="6">
+    <w:abstractNumId w:val="2"/>
+  </w:num>
+  <w:num w:numId="7">
+    <w:abstractNumId w:val="5"/>
+  </w:num>
+  <w:num w:numId="8">
+    <w:abstractNumId w:val="18"/>
+  </w:num>
+  <w:num w:numId="9">
+    <w:abstractNumId w:val="9"/>
+  </w:num>
+  <w:num w:numId="10">
+    <w:abstractNumId w:val="6"/>
+  </w:num>
+  <w:num w:numId="11">
+    <w:abstractNumId w:val="19"/>
+  </w:num>
+  <w:num w:numId="12">
     <w:abstractNumId w:val="8"/>
   </w:num>
-  <w:num w:numId="5">
-    <w:abstractNumId w:val="5"/>
+  <w:num w:numId="13">
+    <w:abstractNumId w:val="12"/>
   </w:num>
-  <w:num w:numId="6">
+  <w:num w:numId="14">
+    <w:abstractNumId w:val="1"/>
+  </w:num>
+  <w:num w:numId="15">
+    <w:abstractNumId w:val="7"/>
+  </w:num>
+  <w:num w:numId="16">
     <w:abstractNumId w:val="0"/>
   </w:num>
-  <w:num w:numId="7">
-    <w:abstractNumId w:val="2"/>
+  <w:num w:numId="17">
+    <w:abstractNumId w:val="17"/>
   </w:num>
-  <w:num w:numId="8">
-    <w:abstractNumId w:val="6"/>
+  <w:num w:numId="18">
+    <w:abstractNumId w:val="3"/>
   </w:num>
-  <w:num w:numId="9">
-    <w:abstractNumId w:val="3"/>
+  <w:num w:numId="19">
+    <w:abstractNumId w:val="16"/>
+  </w:num>
+  <w:num w:numId="20">
+    <w:abstractNumId w:val="15"/>
+  </w:num>
+  <w:num w:numId="21">
+    <w:abstractNumId w:val="10"/>
+  </w:num>
+  <w:num w:numId="22">
+    <w:abstractNumId w:val="22"/>
+  </w:num>
+  <w:num w:numId="23">
+    <w:abstractNumId w:val="13"/>
   </w:num>
 </w:numbering>
 </file>

</xml_diff>